<commit_message>
add some commands 0510
</commit_message>
<xml_diff>
--- a/Git-commands.docx
+++ b/Git-commands.docx
@@ -1,17 +1,17 @@
 
 <file path=word/document.xml><?xml version="1.0" encoding="utf-8"?>
-<w:document xmlns:ve="http://schemas.openxmlformats.org/markup-compatibility/2006" xmlns:o="urn:schemas-microsoft-com:office:office" xmlns:r="http://schemas.openxmlformats.org/officeDocument/2006/relationships" xmlns:m="http://schemas.openxmlformats.org/officeDocument/2006/math" xmlns:v="urn:schemas-microsoft-com:vml" xmlns:wp="http://schemas.openxmlformats.org/drawingml/2006/wordprocessingDrawing" xmlns:w10="urn:schemas-microsoft-com:office:word" xmlns:w="http://schemas.openxmlformats.org/wordprocessingml/2006/main" xmlns:wne="http://schemas.microsoft.com/office/word/2006/wordml">
+<w:document xmlns:wpc="http://schemas.microsoft.com/office/word/2010/wordprocessingCanvas" xmlns:mc="http://schemas.openxmlformats.org/markup-compatibility/2006" xmlns:o="urn:schemas-microsoft-com:office:office" xmlns:r="http://schemas.openxmlformats.org/officeDocument/2006/relationships" xmlns:m="http://schemas.openxmlformats.org/officeDocument/2006/math" xmlns:v="urn:schemas-microsoft-com:vml" xmlns:wp14="http://schemas.microsoft.com/office/word/2010/wordprocessingDrawing" xmlns:wp="http://schemas.openxmlformats.org/drawingml/2006/wordprocessingDrawing" xmlns:w10="urn:schemas-microsoft-com:office:word" xmlns:w="http://schemas.openxmlformats.org/wordprocessingml/2006/main" xmlns:w14="http://schemas.microsoft.com/office/word/2010/wordml" xmlns:wpg="http://schemas.microsoft.com/office/word/2010/wordprocessingGroup" xmlns:wpi="http://schemas.microsoft.com/office/word/2010/wordprocessingInk" xmlns:wne="http://schemas.microsoft.com/office/word/2006/wordml" xmlns:wps="http://schemas.microsoft.com/office/word/2010/wordprocessingShape" mc:Ignorable="w14 wp14">
   <w:body>
     <w:tbl>
       <w:tblPr>
         <w:tblStyle w:val="a5"/>
         <w:tblW w:w="0" w:type="auto"/>
         <w:jc w:val="center"/>
-        <w:tblLook w:val="04A0"/>
+        <w:tblLook w:val="04A0" w:firstRow="1" w:lastRow="0" w:firstColumn="1" w:lastColumn="0" w:noHBand="0" w:noVBand="1"/>
       </w:tblPr>
       <w:tblGrid>
         <w:gridCol w:w="5637"/>
-        <w:gridCol w:w="2984"/>
+        <w:gridCol w:w="3506"/>
       </w:tblGrid>
       <w:tr>
         <w:trPr>
@@ -22,17 +22,33 @@
             <w:tcW w:w="5637" w:type="dxa"/>
           </w:tcPr>
           <w:p>
-            <w:r>
-              <w:rPr>
-                <w:rFonts w:hint="eastAsia"/>
-              </w:rPr>
-              <w:t>git init</w:t>
-            </w:r>
-          </w:p>
-        </w:tc>
-        <w:tc>
-          <w:tcPr>
-            <w:tcW w:w="2984" w:type="dxa"/>
+            <w:proofErr w:type="spellStart"/>
+            <w:r>
+              <w:rPr>
+                <w:rFonts w:hint="eastAsia"/>
+              </w:rPr>
+              <w:t>git</w:t>
+            </w:r>
+            <w:proofErr w:type="spellEnd"/>
+            <w:r>
+              <w:rPr>
+                <w:rFonts w:hint="eastAsia"/>
+              </w:rPr>
+              <w:t xml:space="preserve"> </w:t>
+            </w:r>
+            <w:proofErr w:type="spellStart"/>
+            <w:r>
+              <w:rPr>
+                <w:rFonts w:hint="eastAsia"/>
+              </w:rPr>
+              <w:t>init</w:t>
+            </w:r>
+            <w:proofErr w:type="spellEnd"/>
+          </w:p>
+        </w:tc>
+        <w:tc>
+          <w:tcPr>
+            <w:tcW w:w="3506" w:type="dxa"/>
           </w:tcPr>
           <w:p>
             <w:r>
@@ -54,11 +70,19 @@
             <w:tcW w:w="5637" w:type="dxa"/>
           </w:tcPr>
           <w:p>
-            <w:r>
-              <w:rPr>
-                <w:rFonts w:hint="eastAsia"/>
-              </w:rPr>
-              <w:t xml:space="preserve">git add </w:t>
+            <w:proofErr w:type="spellStart"/>
+            <w:r>
+              <w:rPr>
+                <w:rFonts w:hint="eastAsia"/>
+              </w:rPr>
+              <w:t>git</w:t>
+            </w:r>
+            <w:proofErr w:type="spellEnd"/>
+            <w:r>
+              <w:rPr>
+                <w:rFonts w:hint="eastAsia"/>
+              </w:rPr>
+              <w:t xml:space="preserve"> add </w:t>
             </w:r>
             <w:r>
               <w:rPr>
@@ -70,7 +94,7 @@
         </w:tc>
         <w:tc>
           <w:tcPr>
-            <w:tcW w:w="2984" w:type="dxa"/>
+            <w:tcW w:w="3506" w:type="dxa"/>
           </w:tcPr>
           <w:p>
             <w:pPr>
@@ -97,11 +121,19 @@
             <w:tcW w:w="5637" w:type="dxa"/>
           </w:tcPr>
           <w:p>
-            <w:r>
-              <w:rPr>
-                <w:rFonts w:hint="eastAsia"/>
-              </w:rPr>
-              <w:t xml:space="preserve">git commit </w:t>
+            <w:proofErr w:type="spellStart"/>
+            <w:r>
+              <w:rPr>
+                <w:rFonts w:hint="eastAsia"/>
+              </w:rPr>
+              <w:t>git</w:t>
+            </w:r>
+            <w:proofErr w:type="spellEnd"/>
+            <w:r>
+              <w:rPr>
+                <w:rFonts w:hint="eastAsia"/>
+              </w:rPr>
+              <w:t xml:space="preserve"> commit </w:t>
             </w:r>
             <w:r>
               <w:rPr>
@@ -119,12 +151,14 @@
             <w:r>
               <w:t>“</w:t>
             </w:r>
+            <w:proofErr w:type="spellStart"/>
             <w:r>
               <w:rPr>
                 <w:rFonts w:hint="eastAsia"/>
               </w:rPr>
               <w:t>discription</w:t>
             </w:r>
+            <w:proofErr w:type="spellEnd"/>
             <w:r>
               <w:t>”</w:t>
             </w:r>
@@ -132,7 +166,7 @@
         </w:tc>
         <w:tc>
           <w:tcPr>
-            <w:tcW w:w="2984" w:type="dxa"/>
+            <w:tcW w:w="3506" w:type="dxa"/>
           </w:tcPr>
           <w:p>
             <w:pPr>
@@ -159,17 +193,25 @@
             <w:tcW w:w="5637" w:type="dxa"/>
           </w:tcPr>
           <w:p>
-            <w:r>
-              <w:rPr>
-                <w:rFonts w:hint="eastAsia"/>
-              </w:rPr>
-              <w:t>git status</w:t>
-            </w:r>
-          </w:p>
-        </w:tc>
-        <w:tc>
-          <w:tcPr>
-            <w:tcW w:w="2984" w:type="dxa"/>
+            <w:proofErr w:type="spellStart"/>
+            <w:r>
+              <w:rPr>
+                <w:rFonts w:hint="eastAsia"/>
+              </w:rPr>
+              <w:t>git</w:t>
+            </w:r>
+            <w:proofErr w:type="spellEnd"/>
+            <w:r>
+              <w:rPr>
+                <w:rFonts w:hint="eastAsia"/>
+              </w:rPr>
+              <w:t xml:space="preserve"> status</w:t>
+            </w:r>
+          </w:p>
+        </w:tc>
+        <w:tc>
+          <w:tcPr>
+            <w:tcW w:w="3506" w:type="dxa"/>
           </w:tcPr>
           <w:p>
             <w:pPr>
@@ -196,11 +238,19 @@
             <w:tcW w:w="5637" w:type="dxa"/>
           </w:tcPr>
           <w:p>
-            <w:r>
-              <w:rPr>
-                <w:rFonts w:hint="eastAsia"/>
-              </w:rPr>
-              <w:t xml:space="preserve">git diff </w:t>
+            <w:proofErr w:type="spellStart"/>
+            <w:r>
+              <w:rPr>
+                <w:rFonts w:hint="eastAsia"/>
+              </w:rPr>
+              <w:t>git</w:t>
+            </w:r>
+            <w:proofErr w:type="spellEnd"/>
+            <w:r>
+              <w:rPr>
+                <w:rFonts w:hint="eastAsia"/>
+              </w:rPr>
+              <w:t xml:space="preserve"> diff </w:t>
             </w:r>
             <w:r>
               <w:rPr>
@@ -212,7 +262,7 @@
         </w:tc>
         <w:tc>
           <w:tcPr>
-            <w:tcW w:w="2984" w:type="dxa"/>
+            <w:tcW w:w="3506" w:type="dxa"/>
           </w:tcPr>
           <w:p>
             <w:pPr>
@@ -239,11 +289,19 @@
             <w:tcW w:w="5637" w:type="dxa"/>
           </w:tcPr>
           <w:p>
-            <w:r>
-              <w:rPr>
-                <w:rFonts w:hint="eastAsia"/>
-              </w:rPr>
-              <w:t>git log</w:t>
+            <w:proofErr w:type="spellStart"/>
+            <w:r>
+              <w:rPr>
+                <w:rFonts w:hint="eastAsia"/>
+              </w:rPr>
+              <w:t>git</w:t>
+            </w:r>
+            <w:proofErr w:type="spellEnd"/>
+            <w:r>
+              <w:rPr>
+                <w:rFonts w:hint="eastAsia"/>
+              </w:rPr>
+              <w:t xml:space="preserve"> log</w:t>
             </w:r>
             <w:r>
               <w:rPr>
@@ -292,7 +350,7 @@
         </w:tc>
         <w:tc>
           <w:tcPr>
-            <w:tcW w:w="2984" w:type="dxa"/>
+            <w:tcW w:w="3506" w:type="dxa"/>
           </w:tcPr>
           <w:p>
             <w:pPr>
@@ -340,11 +398,19 @@
             <w:tcW w:w="5637" w:type="dxa"/>
           </w:tcPr>
           <w:p>
-            <w:r>
-              <w:rPr>
-                <w:rFonts w:hint="eastAsia"/>
-              </w:rPr>
-              <w:t xml:space="preserve">git log </w:t>
+            <w:proofErr w:type="spellStart"/>
+            <w:r>
+              <w:rPr>
+                <w:rFonts w:hint="eastAsia"/>
+              </w:rPr>
+              <w:t>git</w:t>
+            </w:r>
+            <w:proofErr w:type="spellEnd"/>
+            <w:r>
+              <w:rPr>
+                <w:rFonts w:hint="eastAsia"/>
+              </w:rPr>
+              <w:t xml:space="preserve"> log </w:t>
             </w:r>
             <w:r>
               <w:rPr>
@@ -363,7 +429,7 @@
         </w:tc>
         <w:tc>
           <w:tcPr>
-            <w:tcW w:w="2984" w:type="dxa"/>
+            <w:tcW w:w="3506" w:type="dxa"/>
           </w:tcPr>
           <w:p>
             <w:pPr>
@@ -390,17 +456,33 @@
             <w:tcW w:w="5637" w:type="dxa"/>
           </w:tcPr>
           <w:p>
-            <w:r>
-              <w:rPr>
-                <w:rFonts w:hint="eastAsia"/>
-              </w:rPr>
-              <w:t>git reflog</w:t>
-            </w:r>
-          </w:p>
-        </w:tc>
-        <w:tc>
-          <w:tcPr>
-            <w:tcW w:w="2984" w:type="dxa"/>
+            <w:proofErr w:type="spellStart"/>
+            <w:r>
+              <w:rPr>
+                <w:rFonts w:hint="eastAsia"/>
+              </w:rPr>
+              <w:t>git</w:t>
+            </w:r>
+            <w:proofErr w:type="spellEnd"/>
+            <w:r>
+              <w:rPr>
+                <w:rFonts w:hint="eastAsia"/>
+              </w:rPr>
+              <w:t xml:space="preserve"> </w:t>
+            </w:r>
+            <w:proofErr w:type="spellStart"/>
+            <w:r>
+              <w:rPr>
+                <w:rFonts w:hint="eastAsia"/>
+              </w:rPr>
+              <w:t>reflog</w:t>
+            </w:r>
+            <w:proofErr w:type="spellEnd"/>
+          </w:p>
+        </w:tc>
+        <w:tc>
+          <w:tcPr>
+            <w:tcW w:w="3506" w:type="dxa"/>
           </w:tcPr>
           <w:p>
             <w:pPr>
@@ -427,11 +509,19 @@
             <w:tcW w:w="5637" w:type="dxa"/>
           </w:tcPr>
           <w:p>
-            <w:r>
-              <w:rPr>
-                <w:rFonts w:hint="eastAsia"/>
-              </w:rPr>
-              <w:t xml:space="preserve">git reset </w:t>
+            <w:proofErr w:type="spellStart"/>
+            <w:r>
+              <w:rPr>
+                <w:rFonts w:hint="eastAsia"/>
+              </w:rPr>
+              <w:t>git</w:t>
+            </w:r>
+            <w:proofErr w:type="spellEnd"/>
+            <w:r>
+              <w:rPr>
+                <w:rFonts w:hint="eastAsia"/>
+              </w:rPr>
+              <w:t xml:space="preserve"> reset </w:t>
             </w:r>
             <w:r>
               <w:rPr>
@@ -444,13 +534,27 @@
               <w:rPr>
                 <w:rFonts w:hint="eastAsia"/>
               </w:rPr>
-              <w:t>hard commit_id/HEAD^</w:t>
-            </w:r>
-          </w:p>
-        </w:tc>
-        <w:tc>
-          <w:tcPr>
-            <w:tcW w:w="2984" w:type="dxa"/>
+              <w:t xml:space="preserve">hard </w:t>
+            </w:r>
+            <w:proofErr w:type="spellStart"/>
+            <w:r>
+              <w:rPr>
+                <w:rFonts w:hint="eastAsia"/>
+              </w:rPr>
+              <w:t>commit_id</w:t>
+            </w:r>
+            <w:proofErr w:type="spellEnd"/>
+            <w:r>
+              <w:rPr>
+                <w:rFonts w:hint="eastAsia"/>
+              </w:rPr>
+              <w:t>/HEAD^</w:t>
+            </w:r>
+          </w:p>
+        </w:tc>
+        <w:tc>
+          <w:tcPr>
+            <w:tcW w:w="3506" w:type="dxa"/>
           </w:tcPr>
           <w:p>
             <w:pPr>
@@ -491,11 +595,19 @@
             <w:tcW w:w="5637" w:type="dxa"/>
           </w:tcPr>
           <w:p>
-            <w:r>
-              <w:rPr>
-                <w:rFonts w:hint="eastAsia"/>
-              </w:rPr>
-              <w:t xml:space="preserve">git </w:t>
+            <w:proofErr w:type="spellStart"/>
+            <w:r>
+              <w:rPr>
+                <w:rFonts w:hint="eastAsia"/>
+              </w:rPr>
+              <w:t>git</w:t>
+            </w:r>
+            <w:proofErr w:type="spellEnd"/>
+            <w:r>
+              <w:rPr>
+                <w:rFonts w:hint="eastAsia"/>
+              </w:rPr>
+              <w:t xml:space="preserve"> </w:t>
             </w:r>
             <w:r>
               <w:rPr>
@@ -519,7 +631,7 @@
         </w:tc>
         <w:tc>
           <w:tcPr>
-            <w:tcW w:w="2984" w:type="dxa"/>
+            <w:tcW w:w="3506" w:type="dxa"/>
           </w:tcPr>
           <w:p>
             <w:pPr>
@@ -546,11 +658,19 @@
             <w:tcW w:w="5637" w:type="dxa"/>
           </w:tcPr>
           <w:p>
-            <w:r>
-              <w:rPr>
-                <w:rFonts w:hint="eastAsia"/>
-              </w:rPr>
-              <w:t xml:space="preserve">git checkout </w:t>
+            <w:proofErr w:type="spellStart"/>
+            <w:r>
+              <w:rPr>
+                <w:rFonts w:hint="eastAsia"/>
+              </w:rPr>
+              <w:t>git</w:t>
+            </w:r>
+            <w:proofErr w:type="spellEnd"/>
+            <w:r>
+              <w:rPr>
+                <w:rFonts w:hint="eastAsia"/>
+              </w:rPr>
+              <w:t xml:space="preserve"> checkout </w:t>
             </w:r>
             <w:r>
               <w:rPr>
@@ -575,7 +695,7 @@
         </w:tc>
         <w:tc>
           <w:tcPr>
-            <w:tcW w:w="2984" w:type="dxa"/>
+            <w:tcW w:w="3506" w:type="dxa"/>
           </w:tcPr>
           <w:p>
             <w:pPr>
@@ -602,17 +722,33 @@
             <w:tcW w:w="5637" w:type="dxa"/>
           </w:tcPr>
           <w:p>
-            <w:r>
-              <w:rPr>
-                <w:rFonts w:hint="eastAsia"/>
-              </w:rPr>
-              <w:t xml:space="preserve">git </w:t>
-            </w:r>
-            <w:r>
-              <w:rPr>
-                <w:rFonts w:hint="eastAsia"/>
-              </w:rPr>
-              <w:t xml:space="preserve">rm </w:t>
+            <w:proofErr w:type="spellStart"/>
+            <w:r>
+              <w:rPr>
+                <w:rFonts w:hint="eastAsia"/>
+              </w:rPr>
+              <w:t>git</w:t>
+            </w:r>
+            <w:proofErr w:type="spellEnd"/>
+            <w:r>
+              <w:rPr>
+                <w:rFonts w:hint="eastAsia"/>
+              </w:rPr>
+              <w:t xml:space="preserve"> </w:t>
+            </w:r>
+            <w:proofErr w:type="spellStart"/>
+            <w:r>
+              <w:rPr>
+                <w:rFonts w:hint="eastAsia"/>
+              </w:rPr>
+              <w:t>rm</w:t>
+            </w:r>
+            <w:proofErr w:type="spellEnd"/>
+            <w:r>
+              <w:rPr>
+                <w:rFonts w:hint="eastAsia"/>
+              </w:rPr>
+              <w:t xml:space="preserve"> </w:t>
             </w:r>
             <w:r>
               <w:rPr>
@@ -630,7 +766,7 @@
         </w:tc>
         <w:tc>
           <w:tcPr>
-            <w:tcW w:w="2984" w:type="dxa"/>
+            <w:tcW w:w="3506" w:type="dxa"/>
           </w:tcPr>
           <w:p>
             <w:pPr>
@@ -657,20 +793,36 @@
             <w:tcW w:w="5637" w:type="dxa"/>
           </w:tcPr>
           <w:p>
-            <w:r>
-              <w:rPr>
-                <w:rFonts w:hint="eastAsia"/>
-              </w:rPr>
-              <w:t xml:space="preserve">ssh </w:t>
+            <w:proofErr w:type="spellStart"/>
+            <w:r>
+              <w:rPr>
+                <w:rFonts w:hint="eastAsia"/>
+              </w:rPr>
+              <w:t>ssh</w:t>
+            </w:r>
+            <w:proofErr w:type="spellEnd"/>
+            <w:r>
+              <w:rPr>
+                <w:rFonts w:hint="eastAsia"/>
+              </w:rPr>
+              <w:t xml:space="preserve"> </w:t>
             </w:r>
             <w:r>
               <w:t>–</w:t>
             </w:r>
-            <w:r>
-              <w:rPr>
-                <w:rFonts w:hint="eastAsia"/>
-              </w:rPr>
-              <w:t xml:space="preserve">keygen </w:t>
+            <w:proofErr w:type="spellStart"/>
+            <w:r>
+              <w:rPr>
+                <w:rFonts w:hint="eastAsia"/>
+              </w:rPr>
+              <w:t>keygen</w:t>
+            </w:r>
+            <w:proofErr w:type="spellEnd"/>
+            <w:r>
+              <w:rPr>
+                <w:rFonts w:hint="eastAsia"/>
+              </w:rPr>
+              <w:t xml:space="preserve"> </w:t>
             </w:r>
             <w:r>
               <w:t>–</w:t>
@@ -679,7 +831,21 @@
               <w:rPr>
                 <w:rFonts w:hint="eastAsia"/>
               </w:rPr>
-              <w:t xml:space="preserve">t rsa </w:t>
+              <w:t xml:space="preserve">t </w:t>
+            </w:r>
+            <w:proofErr w:type="spellStart"/>
+            <w:r>
+              <w:rPr>
+                <w:rFonts w:hint="eastAsia"/>
+              </w:rPr>
+              <w:t>rsa</w:t>
+            </w:r>
+            <w:proofErr w:type="spellEnd"/>
+            <w:r>
+              <w:rPr>
+                <w:rFonts w:hint="eastAsia"/>
+              </w:rPr>
+              <w:t xml:space="preserve"> </w:t>
             </w:r>
             <w:r>
               <w:t>–</w:t>
@@ -706,7 +872,7 @@
         </w:tc>
         <w:tc>
           <w:tcPr>
-            <w:tcW w:w="2984" w:type="dxa"/>
+            <w:tcW w:w="3506" w:type="dxa"/>
           </w:tcPr>
           <w:p>
             <w:pPr>
@@ -743,6 +909,7 @@
             <w:pPr>
               <w:jc w:val="left"/>
             </w:pPr>
+            <w:proofErr w:type="spellStart"/>
             <w:r>
               <w:rPr>
                 <w:rFonts w:hint="eastAsia"/>
@@ -753,9 +920,16 @@
               <w:rPr>
                 <w:rFonts w:hint="eastAsia"/>
               </w:rPr>
-              <w:t xml:space="preserve">it remote add origin </w:t>
-            </w:r>
-            <w:hyperlink r:id="rId6" w:history="1">
+              <w:t>it</w:t>
+            </w:r>
+            <w:proofErr w:type="spellEnd"/>
+            <w:r>
+              <w:rPr>
+                <w:rFonts w:hint="eastAsia"/>
+              </w:rPr>
+              <w:t xml:space="preserve"> remote add origin </w:t>
+            </w:r>
+            <w:hyperlink r:id="rId7" w:history="1">
               <w:r>
                 <w:rPr>
                   <w:rStyle w:val="a6"/>
@@ -774,7 +948,7 @@
         </w:tc>
         <w:tc>
           <w:tcPr>
-            <w:tcW w:w="2984" w:type="dxa"/>
+            <w:tcW w:w="3506" w:type="dxa"/>
           </w:tcPr>
           <w:p>
             <w:pPr>
@@ -801,6 +975,7 @@
             <w:tcW w:w="5637" w:type="dxa"/>
           </w:tcPr>
           <w:p>
+            <w:proofErr w:type="spellStart"/>
             <w:r>
               <w:rPr>
                 <w:rFonts w:hint="eastAsia"/>
@@ -808,19 +983,45 @@
               <w:t>g</w:t>
             </w:r>
             <w:r>
-              <w:t xml:space="preserve">it </w:t>
-            </w:r>
-            <w:r>
-              <w:rPr>
-                <w:rFonts w:hint="eastAsia"/>
-              </w:rPr>
-              <w:t>clone git@github.com:user-name/repository.git</w:t>
-            </w:r>
-          </w:p>
-        </w:tc>
-        <w:tc>
-          <w:tcPr>
-            <w:tcW w:w="2984" w:type="dxa"/>
+              <w:t>it</w:t>
+            </w:r>
+            <w:proofErr w:type="spellEnd"/>
+            <w:r>
+              <w:t xml:space="preserve"> </w:t>
+            </w:r>
+            <w:r>
+              <w:rPr>
+                <w:rFonts w:hint="eastAsia"/>
+              </w:rPr>
+              <w:t xml:space="preserve">clone </w:t>
+            </w:r>
+            <w:proofErr w:type="spellStart"/>
+            <w:r>
+              <w:rPr>
+                <w:rFonts w:hint="eastAsia"/>
+              </w:rPr>
+              <w:t>git@github.com:user-name</w:t>
+            </w:r>
+            <w:proofErr w:type="spellEnd"/>
+            <w:r>
+              <w:rPr>
+                <w:rFonts w:hint="eastAsia"/>
+              </w:rPr>
+              <w:t>/</w:t>
+            </w:r>
+            <w:proofErr w:type="spellStart"/>
+            <w:r>
+              <w:rPr>
+                <w:rFonts w:hint="eastAsia"/>
+              </w:rPr>
+              <w:t>repository.git</w:t>
+            </w:r>
+            <w:proofErr w:type="spellEnd"/>
+          </w:p>
+        </w:tc>
+        <w:tc>
+          <w:tcPr>
+            <w:tcW w:w="3506" w:type="dxa"/>
           </w:tcPr>
           <w:p>
             <w:pPr>
@@ -847,6 +1048,7 @@
             <w:tcW w:w="5637" w:type="dxa"/>
           </w:tcPr>
           <w:p>
+            <w:proofErr w:type="spellStart"/>
             <w:r>
               <w:rPr>
                 <w:rFonts w:hint="eastAsia"/>
@@ -857,39 +1059,97 @@
               <w:rPr>
                 <w:rFonts w:hint="eastAsia"/>
               </w:rPr>
-              <w:t>it branch</w:t>
-            </w:r>
-          </w:p>
-        </w:tc>
-        <w:tc>
-          <w:tcPr>
-            <w:tcW w:w="2984" w:type="dxa"/>
-          </w:tcPr>
-          <w:p>
-            <w:pPr>
-              <w:rPr>
-                <w:sz w:val="18"/>
-              </w:rPr>
-            </w:pPr>
-            <w:r>
-              <w:rPr>
-                <w:rFonts w:hint="eastAsia"/>
-                <w:sz w:val="18"/>
-              </w:rPr>
-              <w:t>查看分支</w:t>
-            </w:r>
-          </w:p>
-        </w:tc>
-      </w:tr>
-      <w:tr>
-        <w:trPr>
-          <w:jc w:val="center"/>
-        </w:trPr>
-        <w:tc>
-          <w:tcPr>
-            <w:tcW w:w="5637" w:type="dxa"/>
-          </w:tcPr>
-          <w:p>
+              <w:t>it</w:t>
+            </w:r>
+            <w:proofErr w:type="spellEnd"/>
+            <w:r>
+              <w:rPr>
+                <w:rFonts w:hint="eastAsia"/>
+              </w:rPr>
+              <w:t xml:space="preserve"> branch</w:t>
+            </w:r>
+            <w:r>
+              <w:rPr>
+                <w:rFonts w:hint="eastAsia"/>
+              </w:rPr>
+              <w:t xml:space="preserve"> /</w:t>
+            </w:r>
+            <w:proofErr w:type="spellStart"/>
+            <w:r>
+              <w:rPr>
+                <w:rFonts w:hint="eastAsia"/>
+              </w:rPr>
+              <w:t>git</w:t>
+            </w:r>
+            <w:proofErr w:type="spellEnd"/>
+            <w:r>
+              <w:rPr>
+                <w:rFonts w:hint="eastAsia"/>
+              </w:rPr>
+              <w:t xml:space="preserve"> branch -a</w:t>
+            </w:r>
+          </w:p>
+        </w:tc>
+        <w:tc>
+          <w:tcPr>
+            <w:tcW w:w="3506" w:type="dxa"/>
+          </w:tcPr>
+          <w:p>
+            <w:pPr>
+              <w:rPr>
+                <w:sz w:val="18"/>
+              </w:rPr>
+            </w:pPr>
+            <w:r>
+              <w:rPr>
+                <w:rFonts w:hint="eastAsia"/>
+                <w:sz w:val="18"/>
+              </w:rPr>
+              <w:t>查看</w:t>
+            </w:r>
+            <w:proofErr w:type="gramStart"/>
+            <w:r>
+              <w:rPr>
+                <w:rFonts w:hint="eastAsia"/>
+                <w:sz w:val="18"/>
+              </w:rPr>
+              <w:t>本地</w:t>
+            </w:r>
+            <w:r>
+              <w:rPr>
+                <w:rFonts w:hint="eastAsia"/>
+                <w:sz w:val="18"/>
+              </w:rPr>
+              <w:t>/</w:t>
+            </w:r>
+            <w:proofErr w:type="gramEnd"/>
+            <w:r>
+              <w:rPr>
+                <w:rFonts w:hint="eastAsia"/>
+                <w:sz w:val="18"/>
+              </w:rPr>
+              <w:t>远程所有</w:t>
+            </w:r>
+            <w:r>
+              <w:rPr>
+                <w:rFonts w:hint="eastAsia"/>
+                <w:sz w:val="18"/>
+              </w:rPr>
+              <w:t>分支</w:t>
+            </w:r>
+          </w:p>
+        </w:tc>
+      </w:tr>
+      <w:tr>
+        <w:trPr>
+          <w:jc w:val="center"/>
+        </w:trPr>
+        <w:tc>
+          <w:tcPr>
+            <w:tcW w:w="5637" w:type="dxa"/>
+          </w:tcPr>
+          <w:p>
+            <w:proofErr w:type="spellStart"/>
             <w:r>
               <w:rPr>
                 <w:rFonts w:hint="eastAsia"/>
@@ -900,7 +1160,14 @@
               <w:rPr>
                 <w:rFonts w:hint="eastAsia"/>
               </w:rPr>
-              <w:t xml:space="preserve">it </w:t>
+              <w:t>it</w:t>
+            </w:r>
+            <w:proofErr w:type="spellEnd"/>
+            <w:r>
+              <w:rPr>
+                <w:rFonts w:hint="eastAsia"/>
+              </w:rPr>
+              <w:t xml:space="preserve"> </w:t>
             </w:r>
             <w:r>
               <w:rPr>
@@ -908,6 +1175,7 @@
               </w:rPr>
               <w:t xml:space="preserve">branch </w:t>
             </w:r>
+            <w:proofErr w:type="spellStart"/>
             <w:r>
               <w:rPr>
                 <w:rFonts w:hint="eastAsia"/>
@@ -920,11 +1188,12 @@
               </w:rPr>
               <w:t>name</w:t>
             </w:r>
-          </w:p>
-        </w:tc>
-        <w:tc>
-          <w:tcPr>
-            <w:tcW w:w="2984" w:type="dxa"/>
+            <w:proofErr w:type="spellEnd"/>
+          </w:p>
+        </w:tc>
+        <w:tc>
+          <w:tcPr>
+            <w:tcW w:w="3506" w:type="dxa"/>
           </w:tcPr>
           <w:p>
             <w:pPr>
@@ -939,6 +1208,7 @@
               </w:rPr>
               <w:t>创建</w:t>
             </w:r>
+            <w:proofErr w:type="spellStart"/>
             <w:r>
               <w:rPr>
                 <w:rFonts w:hint="eastAsia"/>
@@ -946,6 +1216,7 @@
               </w:rPr>
               <w:t>branchname</w:t>
             </w:r>
+            <w:proofErr w:type="spellEnd"/>
             <w:r>
               <w:rPr>
                 <w:rFonts w:hint="eastAsia"/>
@@ -965,6 +1236,7 @@
             <w:tcW w:w="5637" w:type="dxa"/>
           </w:tcPr>
           <w:p>
+            <w:proofErr w:type="spellStart"/>
             <w:r>
               <w:rPr>
                 <w:rFonts w:hint="eastAsia"/>
@@ -975,7 +1247,14 @@
               <w:rPr>
                 <w:rFonts w:hint="eastAsia"/>
               </w:rPr>
-              <w:t xml:space="preserve">it </w:t>
+              <w:t>it</w:t>
+            </w:r>
+            <w:proofErr w:type="spellEnd"/>
+            <w:r>
+              <w:rPr>
+                <w:rFonts w:hint="eastAsia"/>
+              </w:rPr>
+              <w:t xml:space="preserve"> </w:t>
             </w:r>
             <w:r>
               <w:rPr>
@@ -983,17 +1262,25 @@
               </w:rPr>
               <w:t xml:space="preserve">checkout </w:t>
             </w:r>
-            <w:r>
-              <w:rPr>
-                <w:rFonts w:hint="eastAsia"/>
-              </w:rPr>
-              <w:t xml:space="preserve">branchname </w:t>
-            </w:r>
-          </w:p>
-        </w:tc>
-        <w:tc>
-          <w:tcPr>
-            <w:tcW w:w="2984" w:type="dxa"/>
+            <w:proofErr w:type="spellStart"/>
+            <w:r>
+              <w:rPr>
+                <w:rFonts w:hint="eastAsia"/>
+              </w:rPr>
+              <w:t>branchname</w:t>
+            </w:r>
+            <w:proofErr w:type="spellEnd"/>
+            <w:r>
+              <w:rPr>
+                <w:rFonts w:hint="eastAsia"/>
+              </w:rPr>
+              <w:t xml:space="preserve"> </w:t>
+            </w:r>
+          </w:p>
+        </w:tc>
+        <w:tc>
+          <w:tcPr>
+            <w:tcW w:w="3506" w:type="dxa"/>
           </w:tcPr>
           <w:p>
             <w:pPr>
@@ -1020,6 +1307,7 @@
             <w:tcW w:w="5637" w:type="dxa"/>
           </w:tcPr>
           <w:p>
+            <w:proofErr w:type="spellStart"/>
             <w:r>
               <w:rPr>
                 <w:rFonts w:hint="eastAsia"/>
@@ -1030,7 +1318,14 @@
               <w:rPr>
                 <w:rFonts w:hint="eastAsia"/>
               </w:rPr>
-              <w:t xml:space="preserve">it checkout </w:t>
+              <w:t>it</w:t>
+            </w:r>
+            <w:proofErr w:type="spellEnd"/>
+            <w:r>
+              <w:rPr>
+                <w:rFonts w:hint="eastAsia"/>
+              </w:rPr>
+              <w:t xml:space="preserve"> checkout </w:t>
             </w:r>
             <w:r>
               <w:t>–</w:t>
@@ -1041,17 +1336,19 @@
               </w:rPr>
               <w:t xml:space="preserve">b </w:t>
             </w:r>
+            <w:proofErr w:type="spellStart"/>
             <w:r>
               <w:rPr>
                 <w:rFonts w:hint="eastAsia"/>
               </w:rPr>
               <w:t>branchname</w:t>
             </w:r>
-          </w:p>
-        </w:tc>
-        <w:tc>
-          <w:tcPr>
-            <w:tcW w:w="2984" w:type="dxa"/>
+            <w:proofErr w:type="spellEnd"/>
+          </w:p>
+        </w:tc>
+        <w:tc>
+          <w:tcPr>
+            <w:tcW w:w="3506" w:type="dxa"/>
           </w:tcPr>
           <w:p>
             <w:pPr>
@@ -1078,6 +1375,7 @@
             <w:tcW w:w="5637" w:type="dxa"/>
           </w:tcPr>
           <w:p>
+            <w:proofErr w:type="spellStart"/>
             <w:r>
               <w:rPr>
                 <w:rFonts w:hint="eastAsia"/>
@@ -1088,7 +1386,14 @@
               <w:rPr>
                 <w:rFonts w:hint="eastAsia"/>
               </w:rPr>
-              <w:t xml:space="preserve">it </w:t>
+              <w:t>it</w:t>
+            </w:r>
+            <w:proofErr w:type="spellEnd"/>
+            <w:r>
+              <w:rPr>
+                <w:rFonts w:hint="eastAsia"/>
+              </w:rPr>
+              <w:t xml:space="preserve"> </w:t>
             </w:r>
             <w:r>
               <w:rPr>
@@ -1096,48 +1401,60 @@
               </w:rPr>
               <w:t xml:space="preserve">merge </w:t>
             </w:r>
+            <w:proofErr w:type="spellStart"/>
             <w:r>
               <w:rPr>
                 <w:rFonts w:hint="eastAsia"/>
               </w:rPr>
               <w:t>branchname</w:t>
             </w:r>
-          </w:p>
-        </w:tc>
-        <w:tc>
-          <w:tcPr>
-            <w:tcW w:w="2984" w:type="dxa"/>
-          </w:tcPr>
-          <w:p>
-            <w:pPr>
-              <w:rPr>
-                <w:sz w:val="18"/>
-              </w:rPr>
-            </w:pPr>
-            <w:r>
-              <w:rPr>
-                <w:rFonts w:hint="eastAsia"/>
-                <w:sz w:val="18"/>
-              </w:rPr>
-              <w:t>合并分支</w:t>
-            </w:r>
-          </w:p>
-        </w:tc>
-      </w:tr>
-      <w:tr>
-        <w:trPr>
-          <w:jc w:val="center"/>
-        </w:trPr>
-        <w:tc>
-          <w:tcPr>
-            <w:tcW w:w="5637" w:type="dxa"/>
-          </w:tcPr>
-          <w:p>
-            <w:r>
-              <w:rPr>
-                <w:rFonts w:hint="eastAsia"/>
-              </w:rPr>
-              <w:t xml:space="preserve">git merge </w:t>
+            <w:proofErr w:type="spellEnd"/>
+          </w:p>
+        </w:tc>
+        <w:tc>
+          <w:tcPr>
+            <w:tcW w:w="3506" w:type="dxa"/>
+          </w:tcPr>
+          <w:p>
+            <w:pPr>
+              <w:rPr>
+                <w:sz w:val="18"/>
+              </w:rPr>
+            </w:pPr>
+            <w:r>
+              <w:rPr>
+                <w:rFonts w:hint="eastAsia"/>
+                <w:sz w:val="18"/>
+              </w:rPr>
+              <w:t>合并指定分支到当前分支</w:t>
+            </w:r>
+            <w:bookmarkStart w:id="0" w:name="_GoBack"/>
+            <w:bookmarkEnd w:id="0"/>
+          </w:p>
+        </w:tc>
+      </w:tr>
+      <w:tr>
+        <w:trPr>
+          <w:jc w:val="center"/>
+        </w:trPr>
+        <w:tc>
+          <w:tcPr>
+            <w:tcW w:w="5637" w:type="dxa"/>
+          </w:tcPr>
+          <w:p>
+            <w:proofErr w:type="spellStart"/>
+            <w:r>
+              <w:rPr>
+                <w:rFonts w:hint="eastAsia"/>
+              </w:rPr>
+              <w:t>git</w:t>
+            </w:r>
+            <w:proofErr w:type="spellEnd"/>
+            <w:r>
+              <w:rPr>
+                <w:rFonts w:hint="eastAsia"/>
+              </w:rPr>
+              <w:t xml:space="preserve"> merge </w:t>
             </w:r>
             <w:r>
               <w:rPr>
@@ -1150,13 +1467,35 @@
               <w:rPr>
                 <w:rFonts w:hint="eastAsia"/>
               </w:rPr>
-              <w:t>no-ff branchname</w:t>
-            </w:r>
-          </w:p>
-        </w:tc>
-        <w:tc>
-          <w:tcPr>
-            <w:tcW w:w="2984" w:type="dxa"/>
+              <w:t>no-</w:t>
+            </w:r>
+            <w:proofErr w:type="spellStart"/>
+            <w:r>
+              <w:rPr>
+                <w:rFonts w:hint="eastAsia"/>
+              </w:rPr>
+              <w:t>ff</w:t>
+            </w:r>
+            <w:proofErr w:type="spellEnd"/>
+            <w:r>
+              <w:rPr>
+                <w:rFonts w:hint="eastAsia"/>
+              </w:rPr>
+              <w:t xml:space="preserve"> </w:t>
+            </w:r>
+            <w:proofErr w:type="spellStart"/>
+            <w:r>
+              <w:rPr>
+                <w:rFonts w:hint="eastAsia"/>
+              </w:rPr>
+              <w:t>branchname</w:t>
+            </w:r>
+            <w:proofErr w:type="spellEnd"/>
+          </w:p>
+        </w:tc>
+        <w:tc>
+          <w:tcPr>
+            <w:tcW w:w="3506" w:type="dxa"/>
           </w:tcPr>
           <w:p>
             <w:pPr>
@@ -1197,6 +1536,7 @@
             <w:tcW w:w="5637" w:type="dxa"/>
           </w:tcPr>
           <w:p>
+            <w:proofErr w:type="spellStart"/>
             <w:r>
               <w:rPr>
                 <w:rFonts w:hint="eastAsia"/>
@@ -1207,7 +1547,14 @@
               <w:rPr>
                 <w:rFonts w:hint="eastAsia"/>
               </w:rPr>
-              <w:t xml:space="preserve">it branch </w:t>
+              <w:t>it</w:t>
+            </w:r>
+            <w:proofErr w:type="spellEnd"/>
+            <w:r>
+              <w:rPr>
+                <w:rFonts w:hint="eastAsia"/>
+              </w:rPr>
+              <w:t xml:space="preserve"> branch </w:t>
             </w:r>
             <w:r>
               <w:t>–</w:t>
@@ -1224,17 +1571,19 @@
               </w:rPr>
               <w:t xml:space="preserve"> </w:t>
             </w:r>
+            <w:proofErr w:type="spellStart"/>
             <w:r>
               <w:rPr>
                 <w:rFonts w:hint="eastAsia"/>
               </w:rPr>
               <w:t>branchname</w:t>
             </w:r>
-          </w:p>
-        </w:tc>
-        <w:tc>
-          <w:tcPr>
-            <w:tcW w:w="2984" w:type="dxa"/>
+            <w:proofErr w:type="spellEnd"/>
+          </w:p>
+        </w:tc>
+        <w:tc>
+          <w:tcPr>
+            <w:tcW w:w="3506" w:type="dxa"/>
           </w:tcPr>
           <w:p>
             <w:pPr>
@@ -1261,6 +1610,7 @@
             <w:tcW w:w="5637" w:type="dxa"/>
           </w:tcPr>
           <w:p>
+            <w:proofErr w:type="spellStart"/>
             <w:r>
               <w:rPr>
                 <w:rFonts w:hint="eastAsia"/>
@@ -1271,13 +1621,20 @@
               <w:rPr>
                 <w:rFonts w:hint="eastAsia"/>
               </w:rPr>
-              <w:t>it stash</w:t>
-            </w:r>
-          </w:p>
-        </w:tc>
-        <w:tc>
-          <w:tcPr>
-            <w:tcW w:w="2984" w:type="dxa"/>
+              <w:t>it</w:t>
+            </w:r>
+            <w:proofErr w:type="spellEnd"/>
+            <w:r>
+              <w:rPr>
+                <w:rFonts w:hint="eastAsia"/>
+              </w:rPr>
+              <w:t xml:space="preserve"> stash</w:t>
+            </w:r>
+          </w:p>
+        </w:tc>
+        <w:tc>
+          <w:tcPr>
+            <w:tcW w:w="3506" w:type="dxa"/>
           </w:tcPr>
           <w:p>
             <w:pPr>
@@ -1304,6 +1661,7 @@
             <w:tcW w:w="5637" w:type="dxa"/>
           </w:tcPr>
           <w:p>
+            <w:proofErr w:type="spellStart"/>
             <w:r>
               <w:rPr>
                 <w:rFonts w:hint="eastAsia"/>
@@ -1314,13 +1672,20 @@
               <w:rPr>
                 <w:rFonts w:hint="eastAsia"/>
               </w:rPr>
-              <w:t>it stash list</w:t>
-            </w:r>
-          </w:p>
-        </w:tc>
-        <w:tc>
-          <w:tcPr>
-            <w:tcW w:w="2984" w:type="dxa"/>
+              <w:t>it</w:t>
+            </w:r>
+            <w:proofErr w:type="spellEnd"/>
+            <w:r>
+              <w:rPr>
+                <w:rFonts w:hint="eastAsia"/>
+              </w:rPr>
+              <w:t xml:space="preserve"> stash list</w:t>
+            </w:r>
+          </w:p>
+        </w:tc>
+        <w:tc>
+          <w:tcPr>
+            <w:tcW w:w="3506" w:type="dxa"/>
           </w:tcPr>
           <w:p>
             <w:pPr>
@@ -1347,6 +1712,7 @@
             <w:tcW w:w="5637" w:type="dxa"/>
           </w:tcPr>
           <w:p>
+            <w:proofErr w:type="spellStart"/>
             <w:r>
               <w:rPr>
                 <w:rFonts w:hint="eastAsia"/>
@@ -1357,13 +1723,20 @@
               <w:rPr>
                 <w:rFonts w:hint="eastAsia"/>
               </w:rPr>
-              <w:t>it stash apply</w:t>
-            </w:r>
-          </w:p>
-        </w:tc>
-        <w:tc>
-          <w:tcPr>
-            <w:tcW w:w="2984" w:type="dxa"/>
+              <w:t>it</w:t>
+            </w:r>
+            <w:proofErr w:type="spellEnd"/>
+            <w:r>
+              <w:rPr>
+                <w:rFonts w:hint="eastAsia"/>
+              </w:rPr>
+              <w:t xml:space="preserve"> stash apply</w:t>
+            </w:r>
+          </w:p>
+        </w:tc>
+        <w:tc>
+          <w:tcPr>
+            <w:tcW w:w="3506" w:type="dxa"/>
           </w:tcPr>
           <w:p>
             <w:pPr>
@@ -1390,6 +1763,7 @@
             <w:tcW w:w="5637" w:type="dxa"/>
           </w:tcPr>
           <w:p>
+            <w:proofErr w:type="spellStart"/>
             <w:r>
               <w:rPr>
                 <w:rFonts w:hint="eastAsia"/>
@@ -1400,13 +1774,20 @@
               <w:rPr>
                 <w:rFonts w:hint="eastAsia"/>
               </w:rPr>
-              <w:t>it stash drop</w:t>
-            </w:r>
-          </w:p>
-        </w:tc>
-        <w:tc>
-          <w:tcPr>
-            <w:tcW w:w="2984" w:type="dxa"/>
+              <w:t>it</w:t>
+            </w:r>
+            <w:proofErr w:type="spellEnd"/>
+            <w:r>
+              <w:rPr>
+                <w:rFonts w:hint="eastAsia"/>
+              </w:rPr>
+              <w:t xml:space="preserve"> stash drop</w:t>
+            </w:r>
+          </w:p>
+        </w:tc>
+        <w:tc>
+          <w:tcPr>
+            <w:tcW w:w="3506" w:type="dxa"/>
           </w:tcPr>
           <w:p>
             <w:pPr>
@@ -1433,6 +1814,7 @@
             <w:tcW w:w="5637" w:type="dxa"/>
           </w:tcPr>
           <w:p>
+            <w:proofErr w:type="spellStart"/>
             <w:r>
               <w:rPr>
                 <w:rFonts w:hint="eastAsia"/>
@@ -1443,7 +1825,14 @@
               <w:rPr>
                 <w:rFonts w:hint="eastAsia"/>
               </w:rPr>
-              <w:t>it stash pop(</w:t>
+              <w:t>it</w:t>
+            </w:r>
+            <w:proofErr w:type="spellEnd"/>
+            <w:r>
+              <w:rPr>
+                <w:rFonts w:hint="eastAsia"/>
+              </w:rPr>
+              <w:t xml:space="preserve"> stash pop(</w:t>
             </w:r>
             <w:r>
               <w:rPr>
@@ -1485,7 +1874,7 @@
         </w:tc>
         <w:tc>
           <w:tcPr>
-            <w:tcW w:w="2984" w:type="dxa"/>
+            <w:tcW w:w="3506" w:type="dxa"/>
           </w:tcPr>
           <w:p>
             <w:pPr>
@@ -1512,6 +1901,7 @@
             <w:tcW w:w="5637" w:type="dxa"/>
           </w:tcPr>
           <w:p>
+            <w:proofErr w:type="spellStart"/>
             <w:r>
               <w:rPr>
                 <w:rFonts w:hint="eastAsia"/>
@@ -1522,13 +1912,20 @@
               <w:rPr>
                 <w:rFonts w:hint="eastAsia"/>
               </w:rPr>
-              <w:t>it pull</w:t>
-            </w:r>
-          </w:p>
-        </w:tc>
-        <w:tc>
-          <w:tcPr>
-            <w:tcW w:w="2984" w:type="dxa"/>
+              <w:t>it</w:t>
+            </w:r>
+            <w:proofErr w:type="spellEnd"/>
+            <w:r>
+              <w:rPr>
+                <w:rFonts w:hint="eastAsia"/>
+              </w:rPr>
+              <w:t xml:space="preserve"> pull</w:t>
+            </w:r>
+          </w:p>
+        </w:tc>
+        <w:tc>
+          <w:tcPr>
+            <w:tcW w:w="3506" w:type="dxa"/>
           </w:tcPr>
           <w:p>
             <w:pPr>
@@ -1555,6 +1952,7 @@
             <w:tcW w:w="5637" w:type="dxa"/>
           </w:tcPr>
           <w:p>
+            <w:proofErr w:type="spellStart"/>
             <w:r>
               <w:rPr>
                 <w:rFonts w:hint="eastAsia"/>
@@ -1565,7 +1963,14 @@
               <w:rPr>
                 <w:rFonts w:hint="eastAsia"/>
               </w:rPr>
-              <w:t xml:space="preserve">it </w:t>
+              <w:t>it</w:t>
+            </w:r>
+            <w:proofErr w:type="spellEnd"/>
+            <w:r>
+              <w:rPr>
+                <w:rFonts w:hint="eastAsia"/>
+              </w:rPr>
+              <w:t xml:space="preserve"> </w:t>
             </w:r>
             <w:r>
               <w:rPr>
@@ -1583,7 +1988,14 @@
               <w:rPr>
                 <w:rFonts w:hint="eastAsia"/>
               </w:rPr>
-              <w:t>origin branch</w:t>
+              <w:t xml:space="preserve">origin </w:t>
+            </w:r>
+            <w:proofErr w:type="spellStart"/>
+            <w:r>
+              <w:rPr>
+                <w:rFonts w:hint="eastAsia"/>
+              </w:rPr>
+              <w:t>branch</w:t>
             </w:r>
             <w:r>
               <w:rPr>
@@ -1591,24 +2003,32 @@
               </w:rPr>
               <w:t>name</w:t>
             </w:r>
-          </w:p>
-        </w:tc>
-        <w:tc>
-          <w:tcPr>
-            <w:tcW w:w="2984" w:type="dxa"/>
-          </w:tcPr>
-          <w:p>
-            <w:pPr>
-              <w:rPr>
-                <w:sz w:val="18"/>
-              </w:rPr>
-            </w:pPr>
-            <w:r>
-              <w:rPr>
-                <w:rFonts w:hint="eastAsia"/>
-                <w:sz w:val="18"/>
-              </w:rPr>
-              <w:t>讲当期分支推送到远程</w:t>
+            <w:proofErr w:type="spellEnd"/>
+          </w:p>
+        </w:tc>
+        <w:tc>
+          <w:tcPr>
+            <w:tcW w:w="3506" w:type="dxa"/>
+          </w:tcPr>
+          <w:p>
+            <w:pPr>
+              <w:rPr>
+                <w:sz w:val="18"/>
+              </w:rPr>
+            </w:pPr>
+            <w:r>
+              <w:rPr>
+                <w:rFonts w:hint="eastAsia"/>
+                <w:sz w:val="18"/>
+              </w:rPr>
+              <w:t>将</w:t>
+            </w:r>
+            <w:r>
+              <w:rPr>
+                <w:rFonts w:hint="eastAsia"/>
+                <w:sz w:val="18"/>
+              </w:rPr>
+              <w:t>当期分支推送到远程</w:t>
             </w:r>
             <w:r>
               <w:rPr>
@@ -1643,6 +2063,7 @@
             <w:tcW w:w="5637" w:type="dxa"/>
           </w:tcPr>
           <w:p>
+            <w:proofErr w:type="spellStart"/>
             <w:r>
               <w:rPr>
                 <w:rFonts w:hint="eastAsia"/>
@@ -1653,7 +2074,14 @@
               <w:rPr>
                 <w:rFonts w:hint="eastAsia"/>
               </w:rPr>
-              <w:t xml:space="preserve">it checkout </w:t>
+              <w:t>it</w:t>
+            </w:r>
+            <w:proofErr w:type="spellEnd"/>
+            <w:r>
+              <w:rPr>
+                <w:rFonts w:hint="eastAsia"/>
+              </w:rPr>
+              <w:t xml:space="preserve"> checkout </w:t>
             </w:r>
             <w:r>
               <w:t>–</w:t>
@@ -1664,11 +2092,44 @@
               </w:rPr>
               <w:t xml:space="preserve">b </w:t>
             </w:r>
-            <w:r>
-              <w:rPr>
-                <w:rFonts w:hint="eastAsia"/>
-              </w:rPr>
-              <w:t>branchname origin/branch</w:t>
+            <w:proofErr w:type="spellStart"/>
+            <w:r>
+              <w:rPr>
+                <w:rFonts w:hint="eastAsia"/>
+              </w:rPr>
+              <w:t>branchname</w:t>
+            </w:r>
+            <w:proofErr w:type="spellEnd"/>
+            <w:r>
+              <w:rPr>
+                <w:rFonts w:hint="eastAsia"/>
+              </w:rPr>
+              <w:t xml:space="preserve"> </w:t>
+            </w:r>
+            <w:r>
+              <w:rPr>
+                <w:rFonts w:hint="eastAsia"/>
+              </w:rPr>
+              <w:t>/</w:t>
+            </w:r>
+            <w:r>
+              <w:rPr>
+                <w:rFonts w:hint="eastAsia"/>
+              </w:rPr>
+              <w:t>origin</w:t>
+            </w:r>
+            <w:r>
+              <w:rPr>
+                <w:rFonts w:hint="eastAsia"/>
+              </w:rPr>
+              <w:t xml:space="preserve"> </w:t>
+            </w:r>
+            <w:proofErr w:type="spellStart"/>
+            <w:r>
+              <w:rPr>
+                <w:rFonts w:hint="eastAsia"/>
+              </w:rPr>
+              <w:t>branch</w:t>
             </w:r>
             <w:r>
               <w:rPr>
@@ -1676,37 +2137,74 @@
               </w:rPr>
               <w:t>name</w:t>
             </w:r>
-          </w:p>
-        </w:tc>
-        <w:tc>
-          <w:tcPr>
-            <w:tcW w:w="2984" w:type="dxa"/>
-          </w:tcPr>
-          <w:p>
-            <w:pPr>
-              <w:rPr>
-                <w:sz w:val="18"/>
-              </w:rPr>
-            </w:pPr>
-            <w:r>
-              <w:rPr>
-                <w:rFonts w:hint="eastAsia"/>
-                <w:sz w:val="18"/>
-              </w:rPr>
-              <w:t>在本地创建和远程分支对应的分支</w:t>
-            </w:r>
-          </w:p>
-        </w:tc>
-      </w:tr>
-      <w:tr>
-        <w:trPr>
-          <w:jc w:val="center"/>
-        </w:trPr>
-        <w:tc>
-          <w:tcPr>
-            <w:tcW w:w="5637" w:type="dxa"/>
-          </w:tcPr>
-          <w:p>
+            <w:proofErr w:type="spellEnd"/>
+          </w:p>
+        </w:tc>
+        <w:tc>
+          <w:tcPr>
+            <w:tcW w:w="3506" w:type="dxa"/>
+          </w:tcPr>
+          <w:p>
+            <w:pPr>
+              <w:rPr>
+                <w:sz w:val="18"/>
+              </w:rPr>
+            </w:pPr>
+            <w:r>
+              <w:rPr>
+                <w:rFonts w:hint="eastAsia"/>
+                <w:sz w:val="18"/>
+              </w:rPr>
+              <w:t>创建</w:t>
+            </w:r>
+            <w:r>
+              <w:rPr>
+                <w:rFonts w:hint="eastAsia"/>
+                <w:sz w:val="18"/>
+              </w:rPr>
+              <w:t>本地</w:t>
+            </w:r>
+            <w:r>
+              <w:rPr>
+                <w:rFonts w:hint="eastAsia"/>
+                <w:sz w:val="18"/>
+              </w:rPr>
+              <w:t>分支</w:t>
+            </w:r>
+            <w:r>
+              <w:rPr>
+                <w:rFonts w:hint="eastAsia"/>
+                <w:sz w:val="18"/>
+              </w:rPr>
+              <w:t>/</w:t>
+            </w:r>
+            <w:r>
+              <w:rPr>
+                <w:rFonts w:hint="eastAsia"/>
+                <w:sz w:val="18"/>
+              </w:rPr>
+              <w:t>远程分支对应的</w:t>
+            </w:r>
+            <w:r>
+              <w:rPr>
+                <w:rFonts w:hint="eastAsia"/>
+                <w:sz w:val="18"/>
+              </w:rPr>
+              <w:t>分支</w:t>
+            </w:r>
+          </w:p>
+        </w:tc>
+      </w:tr>
+      <w:tr>
+        <w:trPr>
+          <w:jc w:val="center"/>
+        </w:trPr>
+        <w:tc>
+          <w:tcPr>
+            <w:tcW w:w="5637" w:type="dxa"/>
+          </w:tcPr>
+          <w:p>
+            <w:proofErr w:type="spellStart"/>
             <w:r>
               <w:rPr>
                 <w:rFonts w:hint="eastAsia"/>
@@ -1717,7 +2215,14 @@
               <w:rPr>
                 <w:rFonts w:hint="eastAsia"/>
               </w:rPr>
-              <w:t xml:space="preserve">it branch </w:t>
+              <w:t>it</w:t>
+            </w:r>
+            <w:proofErr w:type="spellEnd"/>
+            <w:r>
+              <w:rPr>
+                <w:rFonts w:hint="eastAsia"/>
+              </w:rPr>
+              <w:t xml:space="preserve"> branch </w:t>
             </w:r>
             <w:r>
               <w:rPr>
@@ -1736,7 +2241,28 @@
               <w:rPr>
                 <w:rFonts w:hint="eastAsia"/>
               </w:rPr>
-              <w:t>upstream branchname origin/branch</w:t>
+              <w:t xml:space="preserve">upstream </w:t>
+            </w:r>
+            <w:proofErr w:type="spellStart"/>
+            <w:r>
+              <w:rPr>
+                <w:rFonts w:hint="eastAsia"/>
+              </w:rPr>
+              <w:t>branchname</w:t>
+            </w:r>
+            <w:proofErr w:type="spellEnd"/>
+            <w:r>
+              <w:rPr>
+                <w:rFonts w:hint="eastAsia"/>
+              </w:rPr>
+              <w:t xml:space="preserve"> origin/</w:t>
+            </w:r>
+            <w:proofErr w:type="spellStart"/>
+            <w:r>
+              <w:rPr>
+                <w:rFonts w:hint="eastAsia"/>
+              </w:rPr>
+              <w:t>branch</w:t>
             </w:r>
             <w:r>
               <w:rPr>
@@ -1744,11 +2270,12 @@
               </w:rPr>
               <w:t>name</w:t>
             </w:r>
-          </w:p>
-        </w:tc>
-        <w:tc>
-          <w:tcPr>
-            <w:tcW w:w="2984" w:type="dxa"/>
+            <w:proofErr w:type="spellEnd"/>
+          </w:p>
+        </w:tc>
+        <w:tc>
+          <w:tcPr>
+            <w:tcW w:w="3506" w:type="dxa"/>
           </w:tcPr>
           <w:p>
             <w:pPr>
@@ -1775,6 +2302,7 @@
             <w:tcW w:w="5637" w:type="dxa"/>
           </w:tcPr>
           <w:p>
+            <w:proofErr w:type="spellStart"/>
             <w:r>
               <w:rPr>
                 <w:rFonts w:hint="eastAsia"/>
@@ -1785,39 +2313,56 @@
               <w:rPr>
                 <w:rFonts w:hint="eastAsia"/>
               </w:rPr>
-              <w:t>it remote -v</w:t>
-            </w:r>
-          </w:p>
-        </w:tc>
-        <w:tc>
-          <w:tcPr>
-            <w:tcW w:w="2984" w:type="dxa"/>
-          </w:tcPr>
-          <w:p>
-            <w:pPr>
-              <w:rPr>
-                <w:sz w:val="18"/>
-              </w:rPr>
-            </w:pPr>
-            <w:r>
-              <w:rPr>
-                <w:rFonts w:hint="eastAsia"/>
-                <w:sz w:val="18"/>
-              </w:rPr>
-              <w:t>查看远程库信息</w:t>
-            </w:r>
-          </w:p>
-        </w:tc>
-      </w:tr>
-      <w:tr>
-        <w:trPr>
-          <w:jc w:val="center"/>
-        </w:trPr>
-        <w:tc>
-          <w:tcPr>
-            <w:tcW w:w="5637" w:type="dxa"/>
-          </w:tcPr>
-          <w:p>
+              <w:t>it</w:t>
+            </w:r>
+            <w:proofErr w:type="spellEnd"/>
+            <w:r>
+              <w:rPr>
+                <w:rFonts w:hint="eastAsia"/>
+              </w:rPr>
+              <w:t xml:space="preserve"> remote -v</w:t>
+            </w:r>
+          </w:p>
+        </w:tc>
+        <w:tc>
+          <w:tcPr>
+            <w:tcW w:w="3506" w:type="dxa"/>
+          </w:tcPr>
+          <w:p>
+            <w:pPr>
+              <w:rPr>
+                <w:sz w:val="18"/>
+              </w:rPr>
+            </w:pPr>
+            <w:r>
+              <w:rPr>
+                <w:rFonts w:hint="eastAsia"/>
+                <w:sz w:val="18"/>
+              </w:rPr>
+              <w:t>查看远程</w:t>
+            </w:r>
+            <w:proofErr w:type="gramStart"/>
+            <w:r>
+              <w:rPr>
+                <w:rFonts w:hint="eastAsia"/>
+                <w:sz w:val="18"/>
+              </w:rPr>
+              <w:t>库信息</w:t>
+            </w:r>
+            <w:proofErr w:type="gramEnd"/>
+          </w:p>
+        </w:tc>
+      </w:tr>
+      <w:tr>
+        <w:trPr>
+          <w:jc w:val="center"/>
+        </w:trPr>
+        <w:tc>
+          <w:tcPr>
+            <w:tcW w:w="5637" w:type="dxa"/>
+          </w:tcPr>
+          <w:p>
+            <w:proofErr w:type="spellStart"/>
             <w:r>
               <w:rPr>
                 <w:rFonts w:hint="eastAsia"/>
@@ -1828,14 +2373,23 @@
               <w:rPr>
                 <w:rFonts w:hint="eastAsia"/>
               </w:rPr>
-              <w:t xml:space="preserve">it tag </w:t>
-            </w:r>
+              <w:t>it</w:t>
+            </w:r>
+            <w:proofErr w:type="spellEnd"/>
+            <w:r>
+              <w:rPr>
+                <w:rFonts w:hint="eastAsia"/>
+              </w:rPr>
+              <w:t xml:space="preserve"> tag </w:t>
+            </w:r>
+            <w:proofErr w:type="spellStart"/>
             <w:r>
               <w:rPr>
                 <w:rFonts w:hint="eastAsia"/>
               </w:rPr>
               <w:t>tagname</w:t>
             </w:r>
+            <w:proofErr w:type="spellEnd"/>
             <w:r>
               <w:rPr>
                 <w:rFonts w:hint="eastAsia"/>
@@ -1858,7 +2412,7 @@
         </w:tc>
         <w:tc>
           <w:tcPr>
-            <w:tcW w:w="2984" w:type="dxa"/>
+            <w:tcW w:w="3506" w:type="dxa"/>
           </w:tcPr>
           <w:p>
             <w:pPr>
@@ -1885,6 +2439,7 @@
             <w:tcW w:w="5637" w:type="dxa"/>
           </w:tcPr>
           <w:p>
+            <w:proofErr w:type="spellStart"/>
             <w:r>
               <w:rPr>
                 <w:rFonts w:hint="eastAsia"/>
@@ -1895,7 +2450,14 @@
               <w:rPr>
                 <w:rFonts w:hint="eastAsia"/>
               </w:rPr>
-              <w:t xml:space="preserve">it tag </w:t>
+              <w:t>it</w:t>
+            </w:r>
+            <w:proofErr w:type="spellEnd"/>
+            <w:r>
+              <w:rPr>
+                <w:rFonts w:hint="eastAsia"/>
+              </w:rPr>
+              <w:t xml:space="preserve"> tag </w:t>
             </w:r>
             <w:r>
               <w:t>–</w:t>
@@ -1904,7 +2466,21 @@
               <w:rPr>
                 <w:rFonts w:hint="eastAsia"/>
               </w:rPr>
-              <w:t xml:space="preserve">a tagname </w:t>
+              <w:t xml:space="preserve">a </w:t>
+            </w:r>
+            <w:proofErr w:type="spellStart"/>
+            <w:r>
+              <w:rPr>
+                <w:rFonts w:hint="eastAsia"/>
+              </w:rPr>
+              <w:t>tagname</w:t>
+            </w:r>
+            <w:proofErr w:type="spellEnd"/>
+            <w:r>
+              <w:rPr>
+                <w:rFonts w:hint="eastAsia"/>
+              </w:rPr>
+              <w:t xml:space="preserve"> </w:t>
             </w:r>
             <w:r>
               <w:t>–</w:t>
@@ -1918,12 +2494,14 @@
             <w:r>
               <w:t>“</w:t>
             </w:r>
+            <w:proofErr w:type="spellStart"/>
             <w:r>
               <w:rPr>
                 <w:rFonts w:hint="eastAsia"/>
               </w:rPr>
               <w:t>discription</w:t>
             </w:r>
+            <w:proofErr w:type="spellEnd"/>
             <w:r>
               <w:t>”</w:t>
             </w:r>
@@ -1931,7 +2509,7 @@
         </w:tc>
         <w:tc>
           <w:tcPr>
-            <w:tcW w:w="2984" w:type="dxa"/>
+            <w:tcW w:w="3506" w:type="dxa"/>
           </w:tcPr>
           <w:p>
             <w:pPr>
@@ -1958,6 +2536,7 @@
             <w:tcW w:w="5637" w:type="dxa"/>
           </w:tcPr>
           <w:p>
+            <w:proofErr w:type="spellStart"/>
             <w:r>
               <w:rPr>
                 <w:rFonts w:hint="eastAsia"/>
@@ -1968,13 +2547,20 @@
               <w:rPr>
                 <w:rFonts w:hint="eastAsia"/>
               </w:rPr>
-              <w:t>it tag</w:t>
-            </w:r>
-          </w:p>
-        </w:tc>
-        <w:tc>
-          <w:tcPr>
-            <w:tcW w:w="2984" w:type="dxa"/>
+              <w:t>it</w:t>
+            </w:r>
+            <w:proofErr w:type="spellEnd"/>
+            <w:r>
+              <w:rPr>
+                <w:rFonts w:hint="eastAsia"/>
+              </w:rPr>
+              <w:t xml:space="preserve"> tag</w:t>
+            </w:r>
+          </w:p>
+        </w:tc>
+        <w:tc>
+          <w:tcPr>
+            <w:tcW w:w="3506" w:type="dxa"/>
           </w:tcPr>
           <w:p>
             <w:pPr>
@@ -2001,6 +2587,7 @@
             <w:tcW w:w="5637" w:type="dxa"/>
           </w:tcPr>
           <w:p>
+            <w:proofErr w:type="spellStart"/>
             <w:r>
               <w:rPr>
                 <w:rFonts w:hint="eastAsia"/>
@@ -2011,13 +2598,28 @@
               <w:rPr>
                 <w:rFonts w:hint="eastAsia"/>
               </w:rPr>
-              <w:t>it show tagname</w:t>
-            </w:r>
-          </w:p>
-        </w:tc>
-        <w:tc>
-          <w:tcPr>
-            <w:tcW w:w="2984" w:type="dxa"/>
+              <w:t>it</w:t>
+            </w:r>
+            <w:proofErr w:type="spellEnd"/>
+            <w:r>
+              <w:rPr>
+                <w:rFonts w:hint="eastAsia"/>
+              </w:rPr>
+              <w:t xml:space="preserve"> show </w:t>
+            </w:r>
+            <w:proofErr w:type="spellStart"/>
+            <w:r>
+              <w:rPr>
+                <w:rFonts w:hint="eastAsia"/>
+              </w:rPr>
+              <w:t>tagname</w:t>
+            </w:r>
+            <w:proofErr w:type="spellEnd"/>
+          </w:p>
+        </w:tc>
+        <w:tc>
+          <w:tcPr>
+            <w:tcW w:w="3506" w:type="dxa"/>
           </w:tcPr>
           <w:p>
             <w:pPr>
@@ -2044,6 +2646,7 @@
             <w:tcW w:w="5637" w:type="dxa"/>
           </w:tcPr>
           <w:p>
+            <w:proofErr w:type="spellStart"/>
             <w:r>
               <w:rPr>
                 <w:rFonts w:hint="eastAsia"/>
@@ -2054,7 +2657,14 @@
               <w:rPr>
                 <w:rFonts w:hint="eastAsia"/>
               </w:rPr>
-              <w:t xml:space="preserve">it tag </w:t>
+              <w:t>it</w:t>
+            </w:r>
+            <w:proofErr w:type="spellEnd"/>
+            <w:r>
+              <w:rPr>
+                <w:rFonts w:hint="eastAsia"/>
+              </w:rPr>
+              <w:t xml:space="preserve"> tag </w:t>
             </w:r>
             <w:r>
               <w:t>–</w:t>
@@ -2063,13 +2673,21 @@
               <w:rPr>
                 <w:rFonts w:hint="eastAsia"/>
               </w:rPr>
-              <w:t>d tagname</w:t>
-            </w:r>
-          </w:p>
-        </w:tc>
-        <w:tc>
-          <w:tcPr>
-            <w:tcW w:w="2984" w:type="dxa"/>
+              <w:t xml:space="preserve">d </w:t>
+            </w:r>
+            <w:proofErr w:type="spellStart"/>
+            <w:r>
+              <w:rPr>
+                <w:rFonts w:hint="eastAsia"/>
+              </w:rPr>
+              <w:t>tagname</w:t>
+            </w:r>
+            <w:proofErr w:type="spellEnd"/>
+          </w:p>
+        </w:tc>
+        <w:tc>
+          <w:tcPr>
+            <w:tcW w:w="3506" w:type="dxa"/>
           </w:tcPr>
           <w:p>
             <w:pPr>
@@ -2096,6 +2714,7 @@
             <w:tcW w:w="5637" w:type="dxa"/>
           </w:tcPr>
           <w:p>
+            <w:proofErr w:type="spellStart"/>
             <w:r>
               <w:rPr>
                 <w:rFonts w:hint="eastAsia"/>
@@ -2106,13 +2725,28 @@
               <w:rPr>
                 <w:rFonts w:hint="eastAsia"/>
               </w:rPr>
-              <w:t>it push origin tagname</w:t>
-            </w:r>
-          </w:p>
-        </w:tc>
-        <w:tc>
-          <w:tcPr>
-            <w:tcW w:w="2984" w:type="dxa"/>
+              <w:t>it</w:t>
+            </w:r>
+            <w:proofErr w:type="spellEnd"/>
+            <w:r>
+              <w:rPr>
+                <w:rFonts w:hint="eastAsia"/>
+              </w:rPr>
+              <w:t xml:space="preserve"> push origin </w:t>
+            </w:r>
+            <w:proofErr w:type="spellStart"/>
+            <w:r>
+              <w:rPr>
+                <w:rFonts w:hint="eastAsia"/>
+              </w:rPr>
+              <w:t>tagname</w:t>
+            </w:r>
+            <w:proofErr w:type="spellEnd"/>
+          </w:p>
+        </w:tc>
+        <w:tc>
+          <w:tcPr>
+            <w:tcW w:w="3506" w:type="dxa"/>
           </w:tcPr>
           <w:p>
             <w:pPr>
@@ -2139,6 +2773,7 @@
             <w:tcW w:w="5637" w:type="dxa"/>
           </w:tcPr>
           <w:p>
+            <w:proofErr w:type="spellStart"/>
             <w:r>
               <w:rPr>
                 <w:rFonts w:hint="eastAsia"/>
@@ -2149,13 +2784,20 @@
               <w:rPr>
                 <w:rFonts w:hint="eastAsia"/>
               </w:rPr>
-              <w:t>it push origin -- tags</w:t>
-            </w:r>
-          </w:p>
-        </w:tc>
-        <w:tc>
-          <w:tcPr>
-            <w:tcW w:w="2984" w:type="dxa"/>
+              <w:t>it</w:t>
+            </w:r>
+            <w:proofErr w:type="spellEnd"/>
+            <w:r>
+              <w:rPr>
+                <w:rFonts w:hint="eastAsia"/>
+              </w:rPr>
+              <w:t xml:space="preserve"> push origin -- tags</w:t>
+            </w:r>
+          </w:p>
+        </w:tc>
+        <w:tc>
+          <w:tcPr>
+            <w:tcW w:w="3506" w:type="dxa"/>
           </w:tcPr>
           <w:p>
             <w:pPr>
@@ -2182,6 +2824,7 @@
             <w:tcW w:w="5637" w:type="dxa"/>
           </w:tcPr>
           <w:p>
+            <w:proofErr w:type="spellStart"/>
             <w:r>
               <w:rPr>
                 <w:rFonts w:hint="eastAsia"/>
@@ -2192,13 +2835,28 @@
               <w:rPr>
                 <w:rFonts w:hint="eastAsia"/>
               </w:rPr>
-              <w:t>it push origin :refs/tags/tagname</w:t>
-            </w:r>
-          </w:p>
-        </w:tc>
-        <w:tc>
-          <w:tcPr>
-            <w:tcW w:w="2984" w:type="dxa"/>
+              <w:t>it</w:t>
+            </w:r>
+            <w:proofErr w:type="spellEnd"/>
+            <w:r>
+              <w:rPr>
+                <w:rFonts w:hint="eastAsia"/>
+              </w:rPr>
+              <w:t xml:space="preserve"> push origin :refs/tags/</w:t>
+            </w:r>
+            <w:proofErr w:type="spellStart"/>
+            <w:r>
+              <w:rPr>
+                <w:rFonts w:hint="eastAsia"/>
+              </w:rPr>
+              <w:t>tagname</w:t>
+            </w:r>
+            <w:proofErr w:type="spellEnd"/>
+          </w:p>
+        </w:tc>
+        <w:tc>
+          <w:tcPr>
+            <w:tcW w:w="3506" w:type="dxa"/>
           </w:tcPr>
           <w:p>
             <w:pPr>
@@ -2230,15 +2888,15 @@
 </file>
 
 <file path=word/endnotes.xml><?xml version="1.0" encoding="utf-8"?>
-<w:endnotes xmlns:ve="http://schemas.openxmlformats.org/markup-compatibility/2006" xmlns:o="urn:schemas-microsoft-com:office:office" xmlns:r="http://schemas.openxmlformats.org/officeDocument/2006/relationships" xmlns:m="http://schemas.openxmlformats.org/officeDocument/2006/math" xmlns:v="urn:schemas-microsoft-com:vml" xmlns:wp="http://schemas.openxmlformats.org/drawingml/2006/wordprocessingDrawing" xmlns:w10="urn:schemas-microsoft-com:office:word" xmlns:w="http://schemas.openxmlformats.org/wordprocessingml/2006/main" xmlns:wne="http://schemas.microsoft.com/office/word/2006/wordml">
-  <w:endnote w:type="separator" w:id="0">
+<w:endnotes xmlns:wpc="http://schemas.microsoft.com/office/word/2010/wordprocessingCanvas" xmlns:mc="http://schemas.openxmlformats.org/markup-compatibility/2006" xmlns:o="urn:schemas-microsoft-com:office:office" xmlns:r="http://schemas.openxmlformats.org/officeDocument/2006/relationships" xmlns:m="http://schemas.openxmlformats.org/officeDocument/2006/math" xmlns:v="urn:schemas-microsoft-com:vml" xmlns:wp14="http://schemas.microsoft.com/office/word/2010/wordprocessingDrawing" xmlns:wp="http://schemas.openxmlformats.org/drawingml/2006/wordprocessingDrawing" xmlns:w10="urn:schemas-microsoft-com:office:word" xmlns:w="http://schemas.openxmlformats.org/wordprocessingml/2006/main" xmlns:w14="http://schemas.microsoft.com/office/word/2010/wordml" xmlns:wpg="http://schemas.microsoft.com/office/word/2010/wordprocessingGroup" xmlns:wpi="http://schemas.microsoft.com/office/word/2010/wordprocessingInk" xmlns:wne="http://schemas.microsoft.com/office/word/2006/wordml" xmlns:wps="http://schemas.microsoft.com/office/word/2010/wordprocessingShape" mc:Ignorable="w14 wp14">
+  <w:endnote w:type="separator" w:id="-1">
     <w:p>
       <w:r>
         <w:separator/>
       </w:r>
     </w:p>
   </w:endnote>
-  <w:endnote w:type="continuationSeparator" w:id="1">
+  <w:endnote w:type="continuationSeparator" w:id="0">
     <w:p>
       <w:r>
         <w:continuationSeparator/>
@@ -2249,15 +2907,15 @@
 </file>
 
 <file path=word/footnotes.xml><?xml version="1.0" encoding="utf-8"?>
-<w:footnotes xmlns:ve="http://schemas.openxmlformats.org/markup-compatibility/2006" xmlns:o="urn:schemas-microsoft-com:office:office" xmlns:r="http://schemas.openxmlformats.org/officeDocument/2006/relationships" xmlns:m="http://schemas.openxmlformats.org/officeDocument/2006/math" xmlns:v="urn:schemas-microsoft-com:vml" xmlns:wp="http://schemas.openxmlformats.org/drawingml/2006/wordprocessingDrawing" xmlns:w10="urn:schemas-microsoft-com:office:word" xmlns:w="http://schemas.openxmlformats.org/wordprocessingml/2006/main" xmlns:wne="http://schemas.microsoft.com/office/word/2006/wordml">
-  <w:footnote w:type="separator" w:id="0">
+<w:footnotes xmlns:wpc="http://schemas.microsoft.com/office/word/2010/wordprocessingCanvas" xmlns:mc="http://schemas.openxmlformats.org/markup-compatibility/2006" xmlns:o="urn:schemas-microsoft-com:office:office" xmlns:r="http://schemas.openxmlformats.org/officeDocument/2006/relationships" xmlns:m="http://schemas.openxmlformats.org/officeDocument/2006/math" xmlns:v="urn:schemas-microsoft-com:vml" xmlns:wp14="http://schemas.microsoft.com/office/word/2010/wordprocessingDrawing" xmlns:wp="http://schemas.openxmlformats.org/drawingml/2006/wordprocessingDrawing" xmlns:w10="urn:schemas-microsoft-com:office:word" xmlns:w="http://schemas.openxmlformats.org/wordprocessingml/2006/main" xmlns:w14="http://schemas.microsoft.com/office/word/2010/wordml" xmlns:wpg="http://schemas.microsoft.com/office/word/2010/wordprocessingGroup" xmlns:wpi="http://schemas.microsoft.com/office/word/2010/wordprocessingInk" xmlns:wne="http://schemas.microsoft.com/office/word/2006/wordml" xmlns:wps="http://schemas.microsoft.com/office/word/2010/wordprocessingShape" mc:Ignorable="w14 wp14">
+  <w:footnote w:type="separator" w:id="-1">
     <w:p>
       <w:r>
         <w:separator/>
       </w:r>
     </w:p>
   </w:footnote>
-  <w:footnote w:type="continuationSeparator" w:id="1">
+  <w:footnote w:type="continuationSeparator" w:id="0">
     <w:p>
       <w:r>
         <w:continuationSeparator/>
@@ -2268,7 +2926,7 @@
 </file>
 
 <file path=word/styles.xml><?xml version="1.0" encoding="utf-8"?>
-<w:styles xmlns:r="http://schemas.openxmlformats.org/officeDocument/2006/relationships" xmlns:w="http://schemas.openxmlformats.org/wordprocessingml/2006/main">
+<w:styles xmlns:mc="http://schemas.openxmlformats.org/markup-compatibility/2006" xmlns:r="http://schemas.openxmlformats.org/officeDocument/2006/relationships" xmlns:w="http://schemas.openxmlformats.org/wordprocessingml/2006/main" xmlns:w14="http://schemas.microsoft.com/office/word/2010/wordml" mc:Ignorable="w14">
   <w:docDefaults>
     <w:rPrDefault>
       <w:rPr>
@@ -2440,7 +3098,6 @@
     <w:uiPriority w:val="99"/>
     <w:semiHidden/>
     <w:unhideWhenUsed/>
-    <w:qFormat/>
     <w:tblPr>
       <w:tblInd w:w="0" w:type="dxa"/>
       <w:tblCellMar>
@@ -2559,6 +3216,197 @@
       <w:color w:val="0000FF" w:themeColor="hyperlink"/>
       <w:u w:val="single"/>
     </w:rPr>
+  </w:style>
+</w:styles>
+</file>
+
+<file path=word/stylesWithEffects.xml><?xml version="1.0" encoding="utf-8"?>
+<w:styles xmlns:wpc="http://schemas.microsoft.com/office/word/2010/wordprocessingCanvas" xmlns:mc="http://schemas.openxmlformats.org/markup-compatibility/2006" xmlns:o="urn:schemas-microsoft-com:office:office" xmlns:r="http://schemas.openxmlformats.org/officeDocument/2006/relationships" xmlns:m="http://schemas.openxmlformats.org/officeDocument/2006/math" xmlns:v="urn:schemas-microsoft-com:vml" xmlns:wp14="http://schemas.microsoft.com/office/word/2010/wordprocessingDrawing" xmlns:wp="http://schemas.openxmlformats.org/drawingml/2006/wordprocessingDrawing" xmlns:w10="urn:schemas-microsoft-com:office:word" xmlns:w="http://schemas.openxmlformats.org/wordprocessingml/2006/main" xmlns:w14="http://schemas.microsoft.com/office/word/2010/wordml" xmlns:wpg="http://schemas.microsoft.com/office/word/2010/wordprocessingGroup" xmlns:wpi="http://schemas.microsoft.com/office/word/2010/wordprocessingInk" xmlns:wne="http://schemas.microsoft.com/office/word/2006/wordml" xmlns:wps="http://schemas.microsoft.com/office/word/2010/wordprocessingShape" mc:Ignorable="w14 wp14">
+  <w:docDefaults>
+    <w:rPrDefault>
+      <w:rPr>
+        <w:rFonts w:asciiTheme="minorHAnsi" w:eastAsiaTheme="minorEastAsia" w:hAnsiTheme="minorHAnsi" w:cstheme="minorBidi"/>
+        <w:kern w:val="2"/>
+        <w:sz w:val="21"/>
+        <w:szCs w:val="22"/>
+        <w:lang w:val="en-US" w:eastAsia="zh-CN" w:bidi="ar-SA"/>
+      </w:rPr>
+    </w:rPrDefault>
+    <w:pPrDefault/>
+  </w:docDefaults>
+  <w:latentStyles w:defLockedState="0" w:defUIPriority="99" w:defSemiHidden="1" w:defUnhideWhenUsed="1" w:defQFormat="0" w:count="267">
+    <w:lsdException w:name="Normal" w:semiHidden="0" w:uiPriority="0" w:unhideWhenUsed="0" w:qFormat="1"/>
+    <w:lsdException w:name="heading 1" w:semiHidden="0" w:uiPriority="9" w:unhideWhenUsed="0" w:qFormat="1"/>
+    <w:lsdException w:name="heading 2" w:uiPriority="9" w:qFormat="1"/>
+    <w:lsdException w:name="heading 3" w:uiPriority="9" w:qFormat="1"/>
+    <w:lsdException w:name="heading 4" w:uiPriority="9" w:qFormat="1"/>
+    <w:lsdException w:name="heading 5" w:uiPriority="9" w:qFormat="1"/>
+    <w:lsdException w:name="heading 6" w:uiPriority="9" w:qFormat="1"/>
+    <w:lsdException w:name="heading 7" w:uiPriority="9" w:qFormat="1"/>
+    <w:lsdException w:name="heading 8" w:uiPriority="9" w:qFormat="1"/>
+    <w:lsdException w:name="heading 9" w:uiPriority="9" w:qFormat="1"/>
+    <w:lsdException w:name="toc 1" w:uiPriority="39"/>
+    <w:lsdException w:name="toc 2" w:uiPriority="39"/>
+    <w:lsdException w:name="toc 3" w:uiPriority="39"/>
+    <w:lsdException w:name="toc 4" w:uiPriority="39"/>
+    <w:lsdException w:name="toc 5" w:uiPriority="39"/>
+    <w:lsdException w:name="toc 6" w:uiPriority="39"/>
+    <w:lsdException w:name="toc 7" w:uiPriority="39"/>
+    <w:lsdException w:name="toc 8" w:uiPriority="39"/>
+    <w:lsdException w:name="toc 9" w:uiPriority="39"/>
+    <w:lsdException w:name="caption" w:uiPriority="35" w:qFormat="1"/>
+    <w:lsdException w:name="Title" w:semiHidden="0" w:uiPriority="10" w:unhideWhenUsed="0" w:qFormat="1"/>
+    <w:lsdException w:name="Default Paragraph Font" w:uiPriority="1"/>
+    <w:lsdException w:name="Subtitle" w:semiHidden="0" w:uiPriority="11" w:unhideWhenUsed="0" w:qFormat="1"/>
+    <w:lsdException w:name="Strong" w:semiHidden="0" w:uiPriority="22" w:unhideWhenUsed="0" w:qFormat="1"/>
+    <w:lsdException w:name="Emphasis" w:semiHidden="0" w:uiPriority="20" w:unhideWhenUsed="0" w:qFormat="1"/>
+    <w:lsdException w:name="Table Grid" w:semiHidden="0" w:uiPriority="59" w:unhideWhenUsed="0"/>
+    <w:lsdException w:name="Placeholder Text" w:unhideWhenUsed="0"/>
+    <w:lsdException w:name="No Spacing" w:semiHidden="0" w:uiPriority="1" w:unhideWhenUsed="0" w:qFormat="1"/>
+    <w:lsdException w:name="Light Shading" w:semiHidden="0" w:uiPriority="60" w:unhideWhenUsed="0"/>
+    <w:lsdException w:name="Light List" w:semiHidden="0" w:uiPriority="61" w:unhideWhenUsed="0"/>
+    <w:lsdException w:name="Light Grid" w:semiHidden="0" w:uiPriority="62" w:unhideWhenUsed="0"/>
+    <w:lsdException w:name="Medium Shading 1" w:semiHidden="0" w:uiPriority="63" w:unhideWhenUsed="0"/>
+    <w:lsdException w:name="Medium Shading 2" w:semiHidden="0" w:uiPriority="64" w:unhideWhenUsed="0"/>
+    <w:lsdException w:name="Medium List 1" w:semiHidden="0" w:uiPriority="65" w:unhideWhenUsed="0"/>
+    <w:lsdException w:name="Medium List 2" w:semiHidden="0" w:uiPriority="66" w:unhideWhenUsed="0"/>
+    <w:lsdException w:name="Medium Grid 1" w:semiHidden="0" w:uiPriority="67" w:unhideWhenUsed="0"/>
+    <w:lsdException w:name="Medium Grid 2" w:semiHidden="0" w:uiPriority="68" w:unhideWhenUsed="0"/>
+    <w:lsdException w:name="Medium Grid 3" w:semiHidden="0" w:uiPriority="69" w:unhideWhenUsed="0"/>
+    <w:lsdException w:name="Dark List" w:semiHidden="0" w:uiPriority="70" w:unhideWhenUsed="0"/>
+    <w:lsdException w:name="Colorful Shading" w:semiHidden="0" w:uiPriority="71" w:unhideWhenUsed="0"/>
+    <w:lsdException w:name="Colorful List" w:semiHidden="0" w:uiPriority="72" w:unhideWhenUsed="0"/>
+    <w:lsdException w:name="Colorful Grid" w:semiHidden="0" w:uiPriority="73" w:unhideWhenUsed="0"/>
+    <w:lsdException w:name="Light Shading Accent 1" w:semiHidden="0" w:uiPriority="60" w:unhideWhenUsed="0"/>
+    <w:lsdException w:name="Light List Accent 1" w:semiHidden="0" w:uiPriority="61" w:unhideWhenUsed="0"/>
+    <w:lsdException w:name="Light Grid Accent 1" w:semiHidden="0" w:uiPriority="62" w:unhideWhenUsed="0"/>
+    <w:lsdException w:name="Medium Shading 1 Accent 1" w:semiHidden="0" w:uiPriority="63" w:unhideWhenUsed="0"/>
+    <w:lsdException w:name="Medium Shading 2 Accent 1" w:semiHidden="0" w:uiPriority="64" w:unhideWhenUsed="0"/>
+    <w:lsdException w:name="Medium List 1 Accent 1" w:semiHidden="0" w:uiPriority="65" w:unhideWhenUsed="0"/>
+    <w:lsdException w:name="Revision" w:unhideWhenUsed="0"/>
+    <w:lsdException w:name="List Paragraph" w:semiHidden="0" w:uiPriority="34" w:unhideWhenUsed="0" w:qFormat="1"/>
+    <w:lsdException w:name="Quote" w:semiHidden="0" w:uiPriority="29" w:unhideWhenUsed="0" w:qFormat="1"/>
+    <w:lsdException w:name="Intense Quote" w:semiHidden="0" w:uiPriority="30" w:unhideWhenUsed="0" w:qFormat="1"/>
+    <w:lsdException w:name="Medium List 2 Accent 1" w:semiHidden="0" w:uiPriority="66" w:unhideWhenUsed="0"/>
+    <w:lsdException w:name="Medium Grid 1 Accent 1" w:semiHidden="0" w:uiPriority="67" w:unhideWhenUsed="0"/>
+    <w:lsdException w:name="Medium Grid 2 Accent 1" w:semiHidden="0" w:uiPriority="68" w:unhideWhenUsed="0"/>
+    <w:lsdException w:name="Medium Grid 3 Accent 1" w:semiHidden="0" w:uiPriority="69" w:unhideWhenUsed="0"/>
+    <w:lsdException w:name="Dark List Accent 1" w:semiHidden="0" w:uiPriority="70" w:unhideWhenUsed="0"/>
+    <w:lsdException w:name="Colorful Shading Accent 1" w:semiHidden="0" w:uiPriority="71" w:unhideWhenUsed="0"/>
+    <w:lsdException w:name="Colorful List Accent 1" w:semiHidden="0" w:uiPriority="72" w:unhideWhenUsed="0"/>
+    <w:lsdException w:name="Colorful Grid Accent 1" w:semiHidden="0" w:uiPriority="73" w:unhideWhenUsed="0"/>
+    <w:lsdException w:name="Light Shading Accent 2" w:semiHidden="0" w:uiPriority="60" w:unhideWhenUsed="0"/>
+    <w:lsdException w:name="Light List Accent 2" w:semiHidden="0" w:uiPriority="61" w:unhideWhenUsed="0"/>
+    <w:lsdException w:name="Light Grid Accent 2" w:semiHidden="0" w:uiPriority="62" w:unhideWhenUsed="0"/>
+    <w:lsdException w:name="Medium Shading 1 Accent 2" w:semiHidden="0" w:uiPriority="63" w:unhideWhenUsed="0"/>
+    <w:lsdException w:name="Medium Shading 2 Accent 2" w:semiHidden="0" w:uiPriority="64" w:unhideWhenUsed="0"/>
+    <w:lsdException w:name="Medium List 1 Accent 2" w:semiHidden="0" w:uiPriority="65" w:unhideWhenUsed="0"/>
+    <w:lsdException w:name="Medium List 2 Accent 2" w:semiHidden="0" w:uiPriority="66" w:unhideWhenUsed="0"/>
+    <w:lsdException w:name="Medium Grid 1 Accent 2" w:semiHidden="0" w:uiPriority="67" w:unhideWhenUsed="0"/>
+    <w:lsdException w:name="Medium Grid 2 Accent 2" w:semiHidden="0" w:uiPriority="68" w:unhideWhenUsed="0"/>
+    <w:lsdException w:name="Medium Grid 3 Accent 2" w:semiHidden="0" w:uiPriority="69" w:unhideWhenUsed="0"/>
+    <w:lsdException w:name="Dark List Accent 2" w:semiHidden="0" w:uiPriority="70" w:unhideWhenUsed="0"/>
+    <w:lsdException w:name="Colorful Shading Accent 2" w:semiHidden="0" w:uiPriority="71" w:unhideWhenUsed="0"/>
+    <w:lsdException w:name="Colorful List Accent 2" w:semiHidden="0" w:uiPriority="72" w:unhideWhenUsed="0"/>
+    <w:lsdException w:name="Colorful Grid Accent 2" w:semiHidden="0" w:uiPriority="73" w:unhideWhenUsed="0"/>
+    <w:lsdException w:name="Light Shading Accent 3" w:semiHidden="0" w:uiPriority="60" w:unhideWhenUsed="0"/>
+    <w:lsdException w:name="Light List Accent 3" w:semiHidden="0" w:uiPriority="61" w:unhideWhenUsed="0"/>
+    <w:lsdException w:name="Light Grid Accent 3" w:semiHidden="0" w:uiPriority="62" w:unhideWhenUsed="0"/>
+    <w:lsdException w:name="Medium Shading 1 Accent 3" w:semiHidden="0" w:uiPriority="63" w:unhideWhenUsed="0"/>
+    <w:lsdException w:name="Medium Shading 2 Accent 3" w:semiHidden="0" w:uiPriority="64" w:unhideWhenUsed="0"/>
+    <w:lsdException w:name="Medium List 1 Accent 3" w:semiHidden="0" w:uiPriority="65" w:unhideWhenUsed="0"/>
+    <w:lsdException w:name="Medium List 2 Accent 3" w:semiHidden="0" w:uiPriority="66" w:unhideWhenUsed="0"/>
+    <w:lsdException w:name="Medium Grid 1 Accent 3" w:semiHidden="0" w:uiPriority="67" w:unhideWhenUsed="0"/>
+    <w:lsdException w:name="Medium Grid 2 Accent 3" w:semiHidden="0" w:uiPriority="68" w:unhideWhenUsed="0"/>
+    <w:lsdException w:name="Medium Grid 3 Accent 3" w:semiHidden="0" w:uiPriority="69" w:unhideWhenUsed="0"/>
+    <w:lsdException w:name="Dark List Accent 3" w:semiHidden="0" w:uiPriority="70" w:unhideWhenUsed="0"/>
+    <w:lsdException w:name="Colorful Shading Accent 3" w:semiHidden="0" w:uiPriority="71" w:unhideWhenUsed="0"/>
+    <w:lsdException w:name="Colorful List Accent 3" w:semiHidden="0" w:uiPriority="72" w:unhideWhenUsed="0"/>
+    <w:lsdException w:name="Colorful Grid Accent 3" w:semiHidden="0" w:uiPriority="73" w:unhideWhenUsed="0"/>
+    <w:lsdException w:name="Light Shading Accent 4" w:semiHidden="0" w:uiPriority="60" w:unhideWhenUsed="0"/>
+    <w:lsdException w:name="Light List Accent 4" w:semiHidden="0" w:uiPriority="61" w:unhideWhenUsed="0"/>
+    <w:lsdException w:name="Light Grid Accent 4" w:semiHidden="0" w:uiPriority="62" w:unhideWhenUsed="0"/>
+    <w:lsdException w:name="Medium Shading 1 Accent 4" w:semiHidden="0" w:uiPriority="63" w:unhideWhenUsed="0"/>
+    <w:lsdException w:name="Medium Shading 2 Accent 4" w:semiHidden="0" w:uiPriority="64" w:unhideWhenUsed="0"/>
+    <w:lsdException w:name="Medium List 1 Accent 4" w:semiHidden="0" w:uiPriority="65" w:unhideWhenUsed="0"/>
+    <w:lsdException w:name="Medium List 2 Accent 4" w:semiHidden="0" w:uiPriority="66" w:unhideWhenUsed="0"/>
+    <w:lsdException w:name="Medium Grid 1 Accent 4" w:semiHidden="0" w:uiPriority="67" w:unhideWhenUsed="0"/>
+    <w:lsdException w:name="Medium Grid 2 Accent 4" w:semiHidden="0" w:uiPriority="68" w:unhideWhenUsed="0"/>
+    <w:lsdException w:name="Medium Grid 3 Accent 4" w:semiHidden="0" w:uiPriority="69" w:unhideWhenUsed="0"/>
+    <w:lsdException w:name="Dark List Accent 4" w:semiHidden="0" w:uiPriority="70" w:unhideWhenUsed="0"/>
+    <w:lsdException w:name="Colorful Shading Accent 4" w:semiHidden="0" w:uiPriority="71" w:unhideWhenUsed="0"/>
+    <w:lsdException w:name="Colorful List Accent 4" w:semiHidden="0" w:uiPriority="72" w:unhideWhenUsed="0"/>
+    <w:lsdException w:name="Colorful Grid Accent 4" w:semiHidden="0" w:uiPriority="73" w:unhideWhenUsed="0"/>
+    <w:lsdException w:name="Light Shading Accent 5" w:semiHidden="0" w:uiPriority="60" w:unhideWhenUsed="0"/>
+    <w:lsdException w:name="Light List Accent 5" w:semiHidden="0" w:uiPriority="61" w:unhideWhenUsed="0"/>
+    <w:lsdException w:name="Light Grid Accent 5" w:semiHidden="0" w:uiPriority="62" w:unhideWhenUsed="0"/>
+    <w:lsdException w:name="Medium Shading 1 Accent 5" w:semiHidden="0" w:uiPriority="63" w:unhideWhenUsed="0"/>
+    <w:lsdException w:name="Medium Shading 2 Accent 5" w:semiHidden="0" w:uiPriority="64" w:unhideWhenUsed="0"/>
+    <w:lsdException w:name="Medium List 1 Accent 5" w:semiHidden="0" w:uiPriority="65" w:unhideWhenUsed="0"/>
+    <w:lsdException w:name="Medium List 2 Accent 5" w:semiHidden="0" w:uiPriority="66" w:unhideWhenUsed="0"/>
+    <w:lsdException w:name="Medium Grid 1 Accent 5" w:semiHidden="0" w:uiPriority="67" w:unhideWhenUsed="0"/>
+    <w:lsdException w:name="Medium Grid 2 Accent 5" w:semiHidden="0" w:uiPriority="68" w:unhideWhenUsed="0"/>
+    <w:lsdException w:name="Medium Grid 3 Accent 5" w:semiHidden="0" w:uiPriority="69" w:unhideWhenUsed="0"/>
+    <w:lsdException w:name="Dark List Accent 5" w:semiHidden="0" w:uiPriority="70" w:unhideWhenUsed="0"/>
+    <w:lsdException w:name="Colorful Shading Accent 5" w:semiHidden="0" w:uiPriority="71" w:unhideWhenUsed="0"/>
+    <w:lsdException w:name="Colorful List Accent 5" w:semiHidden="0" w:uiPriority="72" w:unhideWhenUsed="0"/>
+    <w:lsdException w:name="Colorful Grid Accent 5" w:semiHidden="0" w:uiPriority="73" w:unhideWhenUsed="0"/>
+    <w:lsdException w:name="Light Shading Accent 6" w:semiHidden="0" w:uiPriority="60" w:unhideWhenUsed="0"/>
+    <w:lsdException w:name="Light List Accent 6" w:semiHidden="0" w:uiPriority="61" w:unhideWhenUsed="0"/>
+    <w:lsdException w:name="Light Grid Accent 6" w:semiHidden="0" w:uiPriority="62" w:unhideWhenUsed="0"/>
+    <w:lsdException w:name="Medium Shading 1 Accent 6" w:semiHidden="0" w:uiPriority="63" w:unhideWhenUsed="0"/>
+    <w:lsdException w:name="Medium Shading 2 Accent 6" w:semiHidden="0" w:uiPriority="64" w:unhideWhenUsed="0"/>
+    <w:lsdException w:name="Medium List 1 Accent 6" w:semiHidden="0" w:uiPriority="65" w:unhideWhenUsed="0"/>
+    <w:lsdException w:name="Medium List 2 Accent 6" w:semiHidden="0" w:uiPriority="66" w:unhideWhenUsed="0"/>
+    <w:lsdException w:name="Medium Grid 1 Accent 6" w:semiHidden="0" w:uiPriority="67" w:unhideWhenUsed="0"/>
+    <w:lsdException w:name="Medium Grid 2 Accent 6" w:semiHidden="0" w:uiPriority="68" w:unhideWhenUsed="0"/>
+    <w:lsdException w:name="Medium Grid 3 Accent 6" w:semiHidden="0" w:uiPriority="69" w:unhideWhenUsed="0"/>
+    <w:lsdException w:name="Dark List Accent 6" w:semiHidden="0" w:uiPriority="70" w:unhideWhenUsed="0"/>
+    <w:lsdException w:name="Colorful Shading Accent 6" w:semiHidden="0" w:uiPriority="71" w:unhideWhenUsed="0"/>
+    <w:lsdException w:name="Colorful List Accent 6" w:semiHidden="0" w:uiPriority="72" w:unhideWhenUsed="0"/>
+    <w:lsdException w:name="Colorful Grid Accent 6" w:semiHidden="0" w:uiPriority="73" w:unhideWhenUsed="0"/>
+    <w:lsdException w:name="Subtle Emphasis" w:semiHidden="0" w:uiPriority="19" w:unhideWhenUsed="0" w:qFormat="1"/>
+    <w:lsdException w:name="Intense Emphasis" w:semiHidden="0" w:uiPriority="21" w:unhideWhenUsed="0" w:qFormat="1"/>
+    <w:lsdException w:name="Subtle Reference" w:semiHidden="0" w:uiPriority="31" w:unhideWhenUsed="0" w:qFormat="1"/>
+    <w:lsdException w:name="Intense Reference" w:semiHidden="0" w:uiPriority="32" w:unhideWhenUsed="0" w:qFormat="1"/>
+    <w:lsdException w:name="Book Title" w:semiHidden="0" w:uiPriority="33" w:unhideWhenUsed="0" w:qFormat="1"/>
+    <w:lsdException w:name="Bibliography" w:uiPriority="37"/>
+    <w:lsdException w:name="TOC Heading" w:uiPriority="39" w:qFormat="1"/>
+  </w:latentStyles>
+  <w:style w:type="paragraph" w:default="1" w:styleId="a">
+    <w:name w:val="Normal"/>
+    <w:qFormat/>
+    <w:pPr>
+      <w:widowControl w:val="0"/>
+      <w:jc w:val="both"/>
+    </w:pPr>
+  </w:style>
+  <w:style w:type="character" w:default="1" w:styleId="a0">
+    <w:name w:val="Default Paragraph Font"/>
+    <w:uiPriority w:val="1"/>
+    <w:semiHidden/>
+    <w:unhideWhenUsed/>
+  </w:style>
+  <w:style w:type="table" w:default="1" w:styleId="a1">
+    <w:name w:val="Normal Table"/>
+    <w:uiPriority w:val="99"/>
+    <w:semiHidden/>
+    <w:unhideWhenUsed/>
+    <w:tblPr>
+      <w:tblInd w:w="0" w:type="dxa"/>
+      <w:tblCellMar>
+        <w:top w:w="0" w:type="dxa"/>
+        <w:left w:w="108" w:type="dxa"/>
+        <w:bottom w:w="0" w:type="dxa"/>
+        <w:right w:w="108" w:type="dxa"/>
+      </w:tblCellMar>
+    </w:tblPr>
+  </w:style>
+  <w:style w:type="numbering" w:default="1" w:styleId="a2">
+    <w:name w:val="No List"/>
+    <w:uiPriority w:val="99"/>
+    <w:semiHidden/>
+    <w:unhideWhenUsed/>
   </w:style>
 </w:styles>
 </file>

</xml_diff>

<commit_message>
add command 'git add --all'
</commit_message>
<xml_diff>
--- a/Git-commands.docx
+++ b/Git-commands.docx
@@ -84,6 +84,12 @@
               </w:rPr>
               <w:t>filename</w:t>
             </w:r>
+            <w:r>
+              <w:rPr>
+                <w:rFonts w:hint="eastAsia"/>
+              </w:rPr>
+              <w:t>/ --all</w:t>
+            </w:r>
           </w:p>
         </w:tc>
         <w:tc>
@@ -102,6 +108,20 @@
                 <w:sz w:val="18"/>
               </w:rPr>
               <w:t>将文件添加到暂存区</w:t>
+            </w:r>
+            <w:r>
+              <w:rPr>
+                <w:rFonts w:hint="eastAsia"/>
+                <w:sz w:val="18"/>
+              </w:rPr>
+              <w:t>/</w:t>
+            </w:r>
+            <w:r>
+              <w:rPr>
+                <w:rFonts w:hint="eastAsia"/>
+                <w:sz w:val="18"/>
+              </w:rPr>
+              <w:t>一次添加所有文件</w:t>
             </w:r>
           </w:p>
         </w:tc>
@@ -1210,11 +1230,6 @@
             <w:tcW w:w="5637" w:type="dxa"/>
           </w:tcPr>
           <w:p>
-            <w:pPr>
-              <w:rPr>
-                <w:rFonts w:hint="eastAsia"/>
-              </w:rPr>
-            </w:pPr>
             <w:r>
               <w:rPr>
                 <w:rFonts w:hint="eastAsia"/>
@@ -1245,7 +1260,6 @@
           <w:p>
             <w:pPr>
               <w:rPr>
-                <w:rFonts w:hint="eastAsia"/>
                 <w:sz w:val="18"/>
               </w:rPr>
             </w:pPr>

</xml_diff>